<commit_message>
Projects added and updated
</commit_message>
<xml_diff>
--- a/PROJECT/RevTaskManagement.docx
+++ b/PROJECT/RevTaskManagement.docx
@@ -227,7 +227,6 @@
           <w:docPartUnique/>
         </w:docPartObj>
       </w:sdtPr>
-      <w:sdtEndPr/>
       <w:sdtContent>
         <w:p>
           <w:pPr>
@@ -728,7 +727,25 @@
           <w:sz w:val="22"/>
           <w:szCs w:val="22"/>
         </w:rPr>
-        <w:t xml:space="preserve"> project is to create a robust and user-friendly task management application. It aims to streamline task management, boost productivity, and serve as a central hub for organizing and tracking both work-related and personal tasks. Additionally, the application will facilitate task delegation by defining milestones to track work progress efficiently. Furthermore, it will incorporate an effort estimation feature to help users plan and manage tasks effectively.</w:t>
+        <w:t xml:space="preserve"> project is to create a robust and user-friendly task management application. It aims to streamline task management, boost productivity, and serve as a central hub for organizing and tracking both work-related and personal tasks. Additionally, the application will facilitate task delegation by defining milestones to track work progress efficiently. Furthermore, it will incorporate an effort estimation feature to help users</w:t>
+      </w:r>
+      <w:r>
+        <w:rPr>
+          <w:rFonts w:asciiTheme="minorHAnsi" w:eastAsiaTheme="minorHAnsi" w:hAnsiTheme="minorHAnsi" w:cstheme="minorBidi"/>
+          <w:color w:val="auto"/>
+          <w:sz w:val="22"/>
+          <w:szCs w:val="22"/>
+        </w:rPr>
+        <w:t xml:space="preserve"> to</w:t>
+      </w:r>
+      <w:r>
+        <w:rPr>
+          <w:rFonts w:asciiTheme="minorHAnsi" w:eastAsiaTheme="minorHAnsi" w:hAnsiTheme="minorHAnsi" w:cstheme="minorBidi"/>
+          <w:color w:val="auto"/>
+          <w:sz w:val="22"/>
+          <w:szCs w:val="22"/>
+        </w:rPr>
+        <w:t xml:space="preserve"> plan and manage tasks effectively.</w:t>
       </w:r>
     </w:p>
     <w:p>
@@ -753,373 +770,6 @@
       </w:r>
     </w:p>
     <w:p>
-      <w:r>
-        <w:t xml:space="preserve"> </w:t>
-      </w:r>
-      <w:r>
-        <w:t>As a user, I should be able to</w:t>
-      </w:r>
-    </w:p>
-    <w:p>
-      <w:pPr>
-        <w:pStyle w:val="ListParagraph"/>
-        <w:numPr>
-          <w:ilvl w:val="0"/>
-          <w:numId w:val="130"/>
-        </w:numPr>
-      </w:pPr>
-      <w:r>
-        <w:t>C</w:t>
-      </w:r>
-      <w:r>
-        <w:t xml:space="preserve">reate </w:t>
-      </w:r>
-      <w:r>
-        <w:t>accounts</w:t>
-      </w:r>
-      <w:r>
-        <w:t xml:space="preserve"> and login securely. </w:t>
-      </w:r>
-    </w:p>
-    <w:p>
-      <w:pPr>
-        <w:pStyle w:val="ListParagraph"/>
-        <w:numPr>
-          <w:ilvl w:val="0"/>
-          <w:numId w:val="130"/>
-        </w:numPr>
-      </w:pPr>
-      <w:r>
-        <w:rPr>
-          <w:shd w:val="clear" w:color="auto" w:fill="F7F7F8"/>
-        </w:rPr>
-        <w:t>V</w:t>
-      </w:r>
-      <w:r>
-        <w:rPr>
-          <w:shd w:val="clear" w:color="auto" w:fill="F7F7F8"/>
-        </w:rPr>
-        <w:t xml:space="preserve">iew </w:t>
-      </w:r>
-      <w:r>
-        <w:rPr>
-          <w:shd w:val="clear" w:color="auto" w:fill="F7F7F8"/>
-        </w:rPr>
-        <w:t>my</w:t>
-      </w:r>
-      <w:r>
-        <w:rPr>
-          <w:shd w:val="clear" w:color="auto" w:fill="F7F7F8"/>
-        </w:rPr>
-        <w:t xml:space="preserve"> Profile.</w:t>
-      </w:r>
-    </w:p>
-    <w:p>
-      <w:pPr>
-        <w:pStyle w:val="ListParagraph"/>
-        <w:numPr>
-          <w:ilvl w:val="0"/>
-          <w:numId w:val="130"/>
-        </w:numPr>
-      </w:pPr>
-      <w:r>
-        <w:t>Update my Profile.</w:t>
-      </w:r>
-    </w:p>
-    <w:p>
-      <w:pPr>
-        <w:pStyle w:val="ListParagraph"/>
-        <w:numPr>
-          <w:ilvl w:val="0"/>
-          <w:numId w:val="130"/>
-        </w:numPr>
-      </w:pPr>
-      <w:r>
-        <w:t>C</w:t>
-      </w:r>
-      <w:r>
-        <w:t>reate</w:t>
-      </w:r>
-      <w:r>
-        <w:t xml:space="preserve"> my task</w:t>
-      </w:r>
-      <w:r>
-        <w:t xml:space="preserve"> that can have titles, descriptions, due dates, priority levels, and labels/tags.</w:t>
-      </w:r>
-    </w:p>
-    <w:p>
-      <w:pPr>
-        <w:pStyle w:val="ListParagraph"/>
-        <w:numPr>
-          <w:ilvl w:val="0"/>
-          <w:numId w:val="130"/>
-        </w:numPr>
-      </w:pPr>
-      <w:r>
-        <w:t>E</w:t>
-      </w:r>
-      <w:r>
-        <w:t>dit</w:t>
-      </w:r>
-      <w:r>
-        <w:t xml:space="preserve"> my task.</w:t>
-      </w:r>
-    </w:p>
-    <w:p>
-      <w:pPr>
-        <w:pStyle w:val="ListParagraph"/>
-        <w:numPr>
-          <w:ilvl w:val="0"/>
-          <w:numId w:val="130"/>
-        </w:numPr>
-      </w:pPr>
-      <w:r>
-        <w:t>View my task.</w:t>
-      </w:r>
-    </w:p>
-    <w:p>
-      <w:pPr>
-        <w:pStyle w:val="ListParagraph"/>
-        <w:numPr>
-          <w:ilvl w:val="0"/>
-          <w:numId w:val="130"/>
-        </w:numPr>
-      </w:pPr>
-      <w:r>
-        <w:t>D</w:t>
-      </w:r>
-      <w:r>
-        <w:t>elete</w:t>
-      </w:r>
-      <w:r>
-        <w:t xml:space="preserve"> my task.</w:t>
-      </w:r>
-    </w:p>
-    <w:p>
-      <w:pPr>
-        <w:pStyle w:val="ListParagraph"/>
-        <w:numPr>
-          <w:ilvl w:val="0"/>
-          <w:numId w:val="130"/>
-        </w:numPr>
-      </w:pPr>
-      <w:r>
-        <w:t>C</w:t>
-      </w:r>
-      <w:r>
-        <w:t>ategorize</w:t>
-      </w:r>
-      <w:r>
-        <w:t xml:space="preserve"> </w:t>
-      </w:r>
-      <w:r>
-        <w:t xml:space="preserve">my </w:t>
-      </w:r>
-      <w:r>
-        <w:t>tasks</w:t>
-      </w:r>
-      <w:r>
-        <w:t>.</w:t>
-      </w:r>
-    </w:p>
-    <w:p>
-      <w:pPr>
-        <w:pStyle w:val="ListParagraph"/>
-        <w:numPr>
-          <w:ilvl w:val="0"/>
-          <w:numId w:val="130"/>
-        </w:numPr>
-      </w:pPr>
-      <w:r>
-        <w:t>Assign Task to others if required.</w:t>
-      </w:r>
-    </w:p>
-    <w:p>
-      <w:pPr>
-        <w:pStyle w:val="ListParagraph"/>
-        <w:numPr>
-          <w:ilvl w:val="0"/>
-          <w:numId w:val="130"/>
-        </w:numPr>
-      </w:pPr>
-      <w:r>
-        <w:t>Define Milestones for the task.</w:t>
-      </w:r>
-    </w:p>
-    <w:p>
-      <w:pPr>
-        <w:pStyle w:val="ListParagraph"/>
-        <w:numPr>
-          <w:ilvl w:val="0"/>
-          <w:numId w:val="130"/>
-        </w:numPr>
-      </w:pPr>
-      <w:r>
-        <w:t xml:space="preserve">View Milestones </w:t>
-      </w:r>
-    </w:p>
-    <w:p>
-      <w:pPr>
-        <w:pStyle w:val="ListParagraph"/>
-        <w:numPr>
-          <w:ilvl w:val="0"/>
-          <w:numId w:val="130"/>
-        </w:numPr>
-      </w:pPr>
-      <w:r>
-        <w:t>Update milestones of my own defined task.</w:t>
-      </w:r>
-    </w:p>
-    <w:p>
-      <w:pPr>
-        <w:pStyle w:val="ListParagraph"/>
-        <w:numPr>
-          <w:ilvl w:val="0"/>
-          <w:numId w:val="130"/>
-        </w:numPr>
-      </w:pPr>
-      <w:r>
-        <w:t>Delete milestones of my own defined task.</w:t>
-      </w:r>
-    </w:p>
-    <w:p>
-      <w:pPr>
-        <w:pStyle w:val="ListParagraph"/>
-        <w:numPr>
-          <w:ilvl w:val="0"/>
-          <w:numId w:val="130"/>
-        </w:numPr>
-      </w:pPr>
-      <w:r>
-        <w:t>U</w:t>
-      </w:r>
-      <w:r>
-        <w:t>pdate the milestones</w:t>
-      </w:r>
-      <w:r>
-        <w:t xml:space="preserve"> only</w:t>
-      </w:r>
-      <w:r>
-        <w:t xml:space="preserve"> if the task is assigned by others.</w:t>
-      </w:r>
-    </w:p>
-    <w:p>
-      <w:pPr>
-        <w:pStyle w:val="ListParagraph"/>
-        <w:numPr>
-          <w:ilvl w:val="0"/>
-          <w:numId w:val="130"/>
-        </w:numPr>
-      </w:pPr>
-      <w:r>
-        <w:t xml:space="preserve">To </w:t>
-      </w:r>
-      <w:r>
-        <w:t>organize tasks into lists or projects.</w:t>
-      </w:r>
-    </w:p>
-    <w:p>
-      <w:pPr>
-        <w:pStyle w:val="ListParagraph"/>
-        <w:numPr>
-          <w:ilvl w:val="0"/>
-          <w:numId w:val="130"/>
-        </w:numPr>
-      </w:pPr>
-      <w:r>
-        <w:t xml:space="preserve">To </w:t>
-      </w:r>
-      <w:r>
-        <w:t xml:space="preserve">set task priorities as High, Medium, and Low </w:t>
-      </w:r>
-    </w:p>
-    <w:p>
-      <w:pPr>
-        <w:pStyle w:val="ListParagraph"/>
-        <w:numPr>
-          <w:ilvl w:val="0"/>
-          <w:numId w:val="130"/>
-        </w:numPr>
-      </w:pPr>
-      <w:r>
-        <w:t xml:space="preserve">Sort tasks by due date, priority, or custom order. </w:t>
-      </w:r>
-    </w:p>
-    <w:p>
-      <w:pPr>
-        <w:pStyle w:val="ListParagraph"/>
-        <w:numPr>
-          <w:ilvl w:val="0"/>
-          <w:numId w:val="130"/>
-        </w:numPr>
-      </w:pPr>
-      <w:r>
-        <w:t>Filter task based on labels or categories.</w:t>
-      </w:r>
-    </w:p>
-    <w:p>
-      <w:pPr>
-        <w:pStyle w:val="ListParagraph"/>
-        <w:numPr>
-          <w:ilvl w:val="0"/>
-          <w:numId w:val="130"/>
-        </w:numPr>
-      </w:pPr>
-      <w:r>
-        <w:t xml:space="preserve">Track the task status with respect to the defined </w:t>
-      </w:r>
-      <w:proofErr w:type="gramStart"/>
-      <w:r>
-        <w:t>milestone</w:t>
-      </w:r>
-      <w:proofErr w:type="gramEnd"/>
-      <w:r>
-        <w:t xml:space="preserve"> </w:t>
-      </w:r>
-    </w:p>
-    <w:p>
-      <w:pPr>
-        <w:pStyle w:val="ListParagraph"/>
-        <w:numPr>
-          <w:ilvl w:val="0"/>
-          <w:numId w:val="130"/>
-        </w:numPr>
-      </w:pPr>
-      <w:r>
-        <w:t>Close the task once it is completed.</w:t>
-      </w:r>
-    </w:p>
-    <w:p>
-      <w:pPr>
-        <w:pStyle w:val="ListParagraph"/>
-        <w:numPr>
-          <w:ilvl w:val="0"/>
-          <w:numId w:val="130"/>
-        </w:numPr>
-        <w:rPr>
-          <w:i/>
-          <w:iCs/>
-        </w:rPr>
-      </w:pPr>
-      <w:r>
-        <w:t>Receive email or notification for upcoming tasks and deadlines.</w:t>
-      </w:r>
-      <w:r>
-        <w:rPr>
-          <w:shd w:val="clear" w:color="auto" w:fill="F7F7F8"/>
-        </w:rPr>
-        <w:t xml:space="preserve"> - </w:t>
-      </w:r>
-      <w:r>
-        <w:rPr>
-          <w:i/>
-          <w:iCs/>
-          <w:shd w:val="clear" w:color="auto" w:fill="F7F7F8"/>
-        </w:rPr>
-        <w:t>Nice to have</w:t>
-      </w:r>
-    </w:p>
-    <w:p>
       <w:pPr>
         <w:rPr>
           <w:b/>
@@ -1276,6 +926,18 @@
       </w:pPr>
       <w:r>
         <w:t>I should be empowered to manage client information, including details about the projects they've collaborated on, tasks completed, and the actual effort invested.</w:t>
+      </w:r>
+    </w:p>
+    <w:p>
+      <w:pPr>
+        <w:pStyle w:val="ListParagraph"/>
+        <w:numPr>
+          <w:ilvl w:val="0"/>
+          <w:numId w:val="134"/>
+        </w:numPr>
+      </w:pPr>
+      <w:r>
+        <w:t>I should be able to create the project and I will be the project manager for the project that I created.</w:t>
       </w:r>
     </w:p>
     <w:p>
@@ -1685,794 +1347,6 @@
                 <w:sz w:val="18"/>
                 <w:szCs w:val="18"/>
               </w:rPr>
-              <w:t xml:space="preserve">Java SQL REST </w:t>
-            </w:r>
-          </w:p>
-        </w:tc>
-        <w:tc>
-          <w:tcPr>
-            <w:tcW w:w="3105" w:type="dxa"/>
-            <w:tcMar>
-              <w:left w:w="90" w:type="dxa"/>
-              <w:right w:w="90" w:type="dxa"/>
-            </w:tcMar>
-          </w:tcPr>
-          <w:p>
-            <w:pPr>
-              <w:spacing w:line="259" w:lineRule="auto"/>
-              <w:rPr>
-                <w:rFonts w:ascii="Calibri" w:eastAsia="Calibri" w:hAnsi="Calibri" w:cs="Calibri"/>
-                <w:sz w:val="18"/>
-                <w:szCs w:val="18"/>
-              </w:rPr>
-            </w:pPr>
-            <w:r>
-              <w:rPr>
-                <w:rFonts w:ascii="Calibri" w:eastAsia="Calibri" w:hAnsi="Calibri" w:cs="Calibri"/>
-                <w:sz w:val="18"/>
-                <w:szCs w:val="18"/>
-              </w:rPr>
-              <w:t>Console Based Application</w:t>
-            </w:r>
-          </w:p>
-        </w:tc>
-        <w:tc>
-          <w:tcPr>
-            <w:tcW w:w="3105" w:type="dxa"/>
-            <w:tcBorders>
-              <w:right w:val="single" w:sz="6" w:space="0" w:color="auto"/>
-            </w:tcBorders>
-            <w:tcMar>
-              <w:left w:w="90" w:type="dxa"/>
-              <w:right w:w="90" w:type="dxa"/>
-            </w:tcMar>
-          </w:tcPr>
-          <w:p>
-            <w:pPr>
-              <w:spacing w:line="259" w:lineRule="auto"/>
-              <w:rPr>
-                <w:rFonts w:ascii="Calibri" w:eastAsia="Calibri" w:hAnsi="Calibri" w:cs="Calibri"/>
-                <w:sz w:val="18"/>
-                <w:szCs w:val="18"/>
-              </w:rPr>
-            </w:pPr>
-            <w:r>
-              <w:rPr>
-                <w:rFonts w:ascii="Calibri" w:eastAsia="Calibri" w:hAnsi="Calibri" w:cs="Calibri"/>
-                <w:b/>
-                <w:bCs/>
-                <w:sz w:val="18"/>
-                <w:szCs w:val="18"/>
-              </w:rPr>
-              <w:t>User Inputs:</w:t>
-            </w:r>
-          </w:p>
-          <w:p>
-            <w:pPr>
-              <w:pStyle w:val="ListParagraph"/>
-              <w:numPr>
-                <w:ilvl w:val="0"/>
-                <w:numId w:val="67"/>
-              </w:numPr>
-              <w:spacing w:line="259" w:lineRule="auto"/>
-              <w:rPr>
-                <w:rFonts w:ascii="Calibri" w:eastAsia="Calibri" w:hAnsi="Calibri" w:cs="Calibri"/>
-                <w:sz w:val="18"/>
-                <w:szCs w:val="18"/>
-              </w:rPr>
-            </w:pPr>
-            <w:r>
-              <w:rPr>
-                <w:rFonts w:ascii="Calibri" w:eastAsia="Calibri" w:hAnsi="Calibri" w:cs="Calibri"/>
-                <w:sz w:val="18"/>
-                <w:szCs w:val="18"/>
-              </w:rPr>
-              <w:t xml:space="preserve">Ability to accept the user inputs from </w:t>
-            </w:r>
-            <w:proofErr w:type="gramStart"/>
-            <w:r>
-              <w:rPr>
-                <w:rFonts w:ascii="Calibri" w:eastAsia="Calibri" w:hAnsi="Calibri" w:cs="Calibri"/>
-                <w:sz w:val="18"/>
-                <w:szCs w:val="18"/>
-              </w:rPr>
-              <w:t>console</w:t>
-            </w:r>
-            <w:proofErr w:type="gramEnd"/>
-          </w:p>
-          <w:p>
-            <w:pPr>
-              <w:pStyle w:val="ListParagraph"/>
-              <w:numPr>
-                <w:ilvl w:val="0"/>
-                <w:numId w:val="67"/>
-              </w:numPr>
-              <w:spacing w:line="259" w:lineRule="auto"/>
-              <w:rPr>
-                <w:rFonts w:ascii="Calibri" w:eastAsia="Calibri" w:hAnsi="Calibri" w:cs="Calibri"/>
-                <w:sz w:val="18"/>
-                <w:szCs w:val="18"/>
-              </w:rPr>
-            </w:pPr>
-            <w:r>
-              <w:rPr>
-                <w:rFonts w:ascii="Calibri" w:eastAsia="Calibri" w:hAnsi="Calibri" w:cs="Calibri"/>
-                <w:sz w:val="18"/>
-                <w:szCs w:val="18"/>
-              </w:rPr>
-              <w:t xml:space="preserve">Providing recommended format in which the user to key in the </w:t>
-            </w:r>
-            <w:proofErr w:type="gramStart"/>
-            <w:r>
-              <w:rPr>
-                <w:rFonts w:ascii="Calibri" w:eastAsia="Calibri" w:hAnsi="Calibri" w:cs="Calibri"/>
-                <w:sz w:val="18"/>
-                <w:szCs w:val="18"/>
-              </w:rPr>
-              <w:t>inputs</w:t>
-            </w:r>
-            <w:proofErr w:type="gramEnd"/>
-          </w:p>
-          <w:p>
-            <w:pPr>
-              <w:pStyle w:val="ListParagraph"/>
-              <w:numPr>
-                <w:ilvl w:val="0"/>
-                <w:numId w:val="67"/>
-              </w:numPr>
-              <w:spacing w:line="259" w:lineRule="auto"/>
-              <w:rPr>
-                <w:rFonts w:ascii="Calibri" w:eastAsia="Calibri" w:hAnsi="Calibri" w:cs="Calibri"/>
-                <w:sz w:val="18"/>
-                <w:szCs w:val="18"/>
-              </w:rPr>
-            </w:pPr>
-            <w:r>
-              <w:rPr>
-                <w:rFonts w:ascii="Calibri" w:eastAsia="Calibri" w:hAnsi="Calibri" w:cs="Calibri"/>
-                <w:sz w:val="18"/>
-                <w:szCs w:val="18"/>
-              </w:rPr>
-              <w:lastRenderedPageBreak/>
-              <w:t>Validate the user given inputs for format and convert to appropriate type for application usage.</w:t>
-            </w:r>
-          </w:p>
-          <w:p>
-            <w:pPr>
-              <w:spacing w:line="259" w:lineRule="auto"/>
-              <w:rPr>
-                <w:rFonts w:ascii="Calibri" w:eastAsia="Calibri" w:hAnsi="Calibri" w:cs="Calibri"/>
-                <w:sz w:val="18"/>
-                <w:szCs w:val="18"/>
-              </w:rPr>
-            </w:pPr>
-          </w:p>
-          <w:p>
-            <w:pPr>
-              <w:spacing w:line="259" w:lineRule="auto"/>
-              <w:rPr>
-                <w:rFonts w:ascii="Calibri" w:eastAsia="Calibri" w:hAnsi="Calibri" w:cs="Calibri"/>
-                <w:sz w:val="18"/>
-                <w:szCs w:val="18"/>
-              </w:rPr>
-            </w:pPr>
-            <w:r>
-              <w:rPr>
-                <w:rFonts w:ascii="Calibri" w:eastAsia="Calibri" w:hAnsi="Calibri" w:cs="Calibri"/>
-                <w:b/>
-                <w:bCs/>
-                <w:sz w:val="18"/>
-                <w:szCs w:val="18"/>
-              </w:rPr>
-              <w:t>System outputs:</w:t>
-            </w:r>
-          </w:p>
-          <w:p>
-            <w:pPr>
-              <w:pStyle w:val="ListParagraph"/>
-              <w:numPr>
-                <w:ilvl w:val="0"/>
-                <w:numId w:val="64"/>
-              </w:numPr>
-              <w:spacing w:line="259" w:lineRule="auto"/>
-              <w:rPr>
-                <w:rFonts w:ascii="Calibri" w:eastAsia="Calibri" w:hAnsi="Calibri" w:cs="Calibri"/>
-                <w:sz w:val="18"/>
-                <w:szCs w:val="18"/>
-              </w:rPr>
-            </w:pPr>
-            <w:r>
-              <w:rPr>
-                <w:rFonts w:ascii="Calibri" w:eastAsia="Calibri" w:hAnsi="Calibri" w:cs="Calibri"/>
-                <w:sz w:val="18"/>
-                <w:szCs w:val="18"/>
-              </w:rPr>
-              <w:t>Use formatted outputs for better readability and understanding. E.g., currency and date values should be formatted well.</w:t>
-            </w:r>
-          </w:p>
-          <w:p>
-            <w:pPr>
-              <w:pStyle w:val="ListParagraph"/>
-              <w:numPr>
-                <w:ilvl w:val="0"/>
-                <w:numId w:val="64"/>
-              </w:numPr>
-              <w:spacing w:line="259" w:lineRule="auto"/>
-              <w:rPr>
-                <w:rFonts w:ascii="Calibri" w:eastAsia="Calibri" w:hAnsi="Calibri" w:cs="Calibri"/>
-                <w:sz w:val="18"/>
-                <w:szCs w:val="18"/>
-              </w:rPr>
-            </w:pPr>
-            <w:r>
-              <w:rPr>
-                <w:rFonts w:ascii="Calibri" w:eastAsia="Calibri" w:hAnsi="Calibri" w:cs="Calibri"/>
-                <w:sz w:val="18"/>
-                <w:szCs w:val="18"/>
-              </w:rPr>
-              <w:t>Display the reports in the appropriate format such as tables etc.</w:t>
-            </w:r>
-          </w:p>
-          <w:p>
-            <w:pPr>
-              <w:spacing w:line="259" w:lineRule="auto"/>
-              <w:rPr>
-                <w:rFonts w:ascii="Calibri" w:eastAsia="Calibri" w:hAnsi="Calibri" w:cs="Calibri"/>
-                <w:sz w:val="18"/>
-                <w:szCs w:val="18"/>
-              </w:rPr>
-            </w:pPr>
-          </w:p>
-          <w:p>
-            <w:pPr>
-              <w:spacing w:line="259" w:lineRule="auto"/>
-              <w:rPr>
-                <w:rFonts w:ascii="Calibri" w:eastAsia="Calibri" w:hAnsi="Calibri" w:cs="Calibri"/>
-                <w:sz w:val="18"/>
-                <w:szCs w:val="18"/>
-              </w:rPr>
-            </w:pPr>
-            <w:r>
-              <w:rPr>
-                <w:rFonts w:ascii="Calibri" w:eastAsia="Calibri" w:hAnsi="Calibri" w:cs="Calibri"/>
-                <w:b/>
-                <w:bCs/>
-                <w:sz w:val="18"/>
-                <w:szCs w:val="18"/>
-              </w:rPr>
-              <w:t>User Navigation:</w:t>
-            </w:r>
-          </w:p>
-          <w:p>
-            <w:pPr>
-              <w:pStyle w:val="ListParagraph"/>
-              <w:numPr>
-                <w:ilvl w:val="0"/>
-                <w:numId w:val="62"/>
-              </w:numPr>
-              <w:spacing w:line="259" w:lineRule="auto"/>
-              <w:rPr>
-                <w:rFonts w:ascii="Calibri" w:eastAsia="Calibri" w:hAnsi="Calibri" w:cs="Calibri"/>
-                <w:sz w:val="18"/>
-                <w:szCs w:val="18"/>
-              </w:rPr>
-            </w:pPr>
-            <w:r>
-              <w:rPr>
-                <w:rFonts w:ascii="Calibri" w:eastAsia="Calibri" w:hAnsi="Calibri" w:cs="Calibri"/>
-                <w:sz w:val="18"/>
-                <w:szCs w:val="18"/>
-              </w:rPr>
-              <w:t xml:space="preserve">Provide a number-based menu items for the user to navigate for different use </w:t>
-            </w:r>
-            <w:proofErr w:type="gramStart"/>
-            <w:r>
-              <w:rPr>
-                <w:rFonts w:ascii="Calibri" w:eastAsia="Calibri" w:hAnsi="Calibri" w:cs="Calibri"/>
-                <w:sz w:val="18"/>
-                <w:szCs w:val="18"/>
-              </w:rPr>
-              <w:t>cases</w:t>
-            </w:r>
-            <w:proofErr w:type="gramEnd"/>
-          </w:p>
-          <w:p>
-            <w:pPr>
-              <w:pStyle w:val="ListParagraph"/>
-              <w:numPr>
-                <w:ilvl w:val="0"/>
-                <w:numId w:val="62"/>
-              </w:numPr>
-              <w:spacing w:line="259" w:lineRule="auto"/>
-              <w:rPr>
-                <w:rFonts w:ascii="Calibri" w:eastAsia="Calibri" w:hAnsi="Calibri" w:cs="Calibri"/>
-                <w:sz w:val="18"/>
-                <w:szCs w:val="18"/>
-              </w:rPr>
-            </w:pPr>
-            <w:r>
-              <w:rPr>
-                <w:rFonts w:ascii="Calibri" w:eastAsia="Calibri" w:hAnsi="Calibri" w:cs="Calibri"/>
-                <w:sz w:val="18"/>
-                <w:szCs w:val="18"/>
-              </w:rPr>
-              <w:t xml:space="preserve">Handling user selections and providing appropriate screen / feature to the </w:t>
-            </w:r>
-            <w:proofErr w:type="gramStart"/>
-            <w:r>
-              <w:rPr>
-                <w:rFonts w:ascii="Calibri" w:eastAsia="Calibri" w:hAnsi="Calibri" w:cs="Calibri"/>
-                <w:sz w:val="18"/>
-                <w:szCs w:val="18"/>
-              </w:rPr>
-              <w:t>user</w:t>
-            </w:r>
-            <w:proofErr w:type="gramEnd"/>
-          </w:p>
-          <w:p>
-            <w:pPr>
-              <w:spacing w:line="259" w:lineRule="auto"/>
-              <w:rPr>
-                <w:rFonts w:ascii="Calibri" w:eastAsia="Calibri" w:hAnsi="Calibri" w:cs="Calibri"/>
-                <w:sz w:val="18"/>
-                <w:szCs w:val="18"/>
-              </w:rPr>
-            </w:pPr>
-          </w:p>
-          <w:p>
-            <w:pPr>
-              <w:spacing w:line="259" w:lineRule="auto"/>
-              <w:rPr>
-                <w:rFonts w:ascii="Calibri" w:eastAsia="Calibri" w:hAnsi="Calibri" w:cs="Calibri"/>
-                <w:sz w:val="18"/>
-                <w:szCs w:val="18"/>
-              </w:rPr>
-            </w:pPr>
-            <w:r>
-              <w:rPr>
-                <w:rFonts w:ascii="Calibri" w:eastAsia="Calibri" w:hAnsi="Calibri" w:cs="Calibri"/>
-                <w:b/>
-                <w:bCs/>
-                <w:sz w:val="18"/>
-                <w:szCs w:val="18"/>
-              </w:rPr>
-              <w:t>Validation and Error Handling:</w:t>
-            </w:r>
-          </w:p>
-          <w:p>
-            <w:pPr>
-              <w:pStyle w:val="ListParagraph"/>
-              <w:numPr>
-                <w:ilvl w:val="0"/>
-                <w:numId w:val="60"/>
-              </w:numPr>
-              <w:spacing w:line="259" w:lineRule="auto"/>
-              <w:rPr>
-                <w:rFonts w:ascii="Calibri" w:eastAsia="Calibri" w:hAnsi="Calibri" w:cs="Calibri"/>
-                <w:sz w:val="18"/>
-                <w:szCs w:val="18"/>
-              </w:rPr>
-            </w:pPr>
-            <w:r>
-              <w:rPr>
-                <w:rFonts w:ascii="Calibri" w:eastAsia="Calibri" w:hAnsi="Calibri" w:cs="Calibri"/>
-                <w:sz w:val="18"/>
-                <w:szCs w:val="18"/>
-              </w:rPr>
-              <w:t>Validate the user inputs for its types and format.</w:t>
-            </w:r>
-          </w:p>
-          <w:p>
-            <w:pPr>
-              <w:pStyle w:val="ListParagraph"/>
-              <w:numPr>
-                <w:ilvl w:val="0"/>
-                <w:numId w:val="60"/>
-              </w:numPr>
-              <w:spacing w:line="259" w:lineRule="auto"/>
-              <w:rPr>
-                <w:rFonts w:ascii="Calibri" w:eastAsia="Calibri" w:hAnsi="Calibri" w:cs="Calibri"/>
-                <w:sz w:val="18"/>
-                <w:szCs w:val="18"/>
-              </w:rPr>
-            </w:pPr>
-            <w:r>
-              <w:rPr>
-                <w:rFonts w:ascii="Calibri" w:eastAsia="Calibri" w:hAnsi="Calibri" w:cs="Calibri"/>
-                <w:sz w:val="18"/>
-                <w:szCs w:val="18"/>
-              </w:rPr>
-              <w:t>Display functional related user messages (</w:t>
-            </w:r>
-            <w:proofErr w:type="gramStart"/>
-            <w:r>
-              <w:rPr>
-                <w:rFonts w:ascii="Calibri" w:eastAsia="Calibri" w:hAnsi="Calibri" w:cs="Calibri"/>
-                <w:sz w:val="18"/>
-                <w:szCs w:val="18"/>
-              </w:rPr>
-              <w:t>either for</w:t>
-            </w:r>
-            <w:proofErr w:type="gramEnd"/>
-            <w:r>
-              <w:rPr>
-                <w:rFonts w:ascii="Calibri" w:eastAsia="Calibri" w:hAnsi="Calibri" w:cs="Calibri"/>
-                <w:sz w:val="18"/>
-                <w:szCs w:val="18"/>
-              </w:rPr>
-              <w:t xml:space="preserve"> input/error/output) - no system error codes.</w:t>
-            </w:r>
-          </w:p>
-          <w:p>
-            <w:pPr>
-              <w:pStyle w:val="ListParagraph"/>
-              <w:numPr>
-                <w:ilvl w:val="0"/>
-                <w:numId w:val="60"/>
-              </w:numPr>
-              <w:spacing w:line="259" w:lineRule="auto"/>
-              <w:rPr>
-                <w:rFonts w:ascii="Calibri" w:eastAsia="Calibri" w:hAnsi="Calibri" w:cs="Calibri"/>
-                <w:sz w:val="18"/>
-                <w:szCs w:val="18"/>
-              </w:rPr>
-            </w:pPr>
-            <w:r>
-              <w:rPr>
-                <w:rFonts w:ascii="Calibri" w:eastAsia="Calibri" w:hAnsi="Calibri" w:cs="Calibri"/>
-                <w:sz w:val="18"/>
-                <w:szCs w:val="18"/>
-              </w:rPr>
-              <w:t>Handle the exceptions and errors gracefully.</w:t>
-            </w:r>
-          </w:p>
-          <w:p>
-            <w:pPr>
-              <w:spacing w:line="259" w:lineRule="auto"/>
-              <w:rPr>
-                <w:rFonts w:ascii="Calibri" w:eastAsia="Calibri" w:hAnsi="Calibri" w:cs="Calibri"/>
-                <w:sz w:val="18"/>
-                <w:szCs w:val="18"/>
-              </w:rPr>
-            </w:pPr>
-          </w:p>
-          <w:p>
-            <w:pPr>
-              <w:spacing w:line="259" w:lineRule="auto"/>
-              <w:rPr>
-                <w:rFonts w:ascii="Calibri" w:eastAsia="Calibri" w:hAnsi="Calibri" w:cs="Calibri"/>
-                <w:sz w:val="18"/>
-                <w:szCs w:val="18"/>
-              </w:rPr>
-            </w:pPr>
-            <w:r>
-              <w:rPr>
-                <w:rFonts w:ascii="Calibri" w:eastAsia="Calibri" w:hAnsi="Calibri" w:cs="Calibri"/>
-                <w:b/>
-                <w:bCs/>
-                <w:sz w:val="18"/>
-                <w:szCs w:val="18"/>
-              </w:rPr>
-              <w:t>Logging:</w:t>
-            </w:r>
-          </w:p>
-          <w:p>
-            <w:pPr>
-              <w:pStyle w:val="ListParagraph"/>
-              <w:numPr>
-                <w:ilvl w:val="0"/>
-                <w:numId w:val="57"/>
-              </w:numPr>
-              <w:spacing w:line="259" w:lineRule="auto"/>
-              <w:rPr>
-                <w:rFonts w:ascii="Calibri" w:eastAsia="Calibri" w:hAnsi="Calibri" w:cs="Calibri"/>
-                <w:sz w:val="18"/>
-                <w:szCs w:val="18"/>
-              </w:rPr>
-            </w:pPr>
-            <w:r>
-              <w:rPr>
-                <w:rFonts w:ascii="Calibri" w:eastAsia="Calibri" w:hAnsi="Calibri" w:cs="Calibri"/>
-                <w:sz w:val="18"/>
-                <w:szCs w:val="18"/>
-              </w:rPr>
-              <w:t>Ensure the application is using proper logging framework and methods.</w:t>
-            </w:r>
-          </w:p>
-          <w:p>
-            <w:pPr>
-              <w:pStyle w:val="ListParagraph"/>
-              <w:numPr>
-                <w:ilvl w:val="0"/>
-                <w:numId w:val="57"/>
-              </w:numPr>
-              <w:spacing w:line="259" w:lineRule="auto"/>
-              <w:rPr>
-                <w:rFonts w:ascii="Calibri" w:eastAsia="Calibri" w:hAnsi="Calibri" w:cs="Calibri"/>
-                <w:sz w:val="18"/>
-                <w:szCs w:val="18"/>
-              </w:rPr>
-            </w:pPr>
-            <w:r>
-              <w:rPr>
-                <w:rFonts w:ascii="Calibri" w:eastAsia="Calibri" w:hAnsi="Calibri" w:cs="Calibri"/>
-                <w:sz w:val="18"/>
-                <w:szCs w:val="18"/>
-              </w:rPr>
-              <w:t>Ensure the application’s log level is configured using configuration files so that it can be changed without changing the code.</w:t>
-            </w:r>
-          </w:p>
-          <w:p>
-            <w:pPr>
-              <w:pStyle w:val="ListParagraph"/>
-              <w:numPr>
-                <w:ilvl w:val="0"/>
-                <w:numId w:val="57"/>
-              </w:numPr>
-              <w:spacing w:line="259" w:lineRule="auto"/>
-              <w:rPr>
-                <w:rFonts w:ascii="Calibri" w:eastAsia="Calibri" w:hAnsi="Calibri" w:cs="Calibri"/>
-                <w:sz w:val="18"/>
-                <w:szCs w:val="18"/>
-              </w:rPr>
-            </w:pPr>
-            <w:r>
-              <w:rPr>
-                <w:rFonts w:ascii="Calibri" w:eastAsia="Calibri" w:hAnsi="Calibri" w:cs="Calibri"/>
-                <w:sz w:val="18"/>
-                <w:szCs w:val="18"/>
-              </w:rPr>
-              <w:t>Also ensure that the application logging is configured to output to the mentioned log file.</w:t>
-            </w:r>
-          </w:p>
-          <w:p>
-            <w:pPr>
-              <w:spacing w:line="259" w:lineRule="auto"/>
-              <w:rPr>
-                <w:rFonts w:ascii="Calibri" w:eastAsia="Calibri" w:hAnsi="Calibri" w:cs="Calibri"/>
-                <w:sz w:val="18"/>
-                <w:szCs w:val="18"/>
-              </w:rPr>
-            </w:pPr>
-          </w:p>
-          <w:p>
-            <w:pPr>
-              <w:spacing w:line="259" w:lineRule="auto"/>
-              <w:rPr>
-                <w:rFonts w:ascii="Calibri" w:eastAsia="Calibri" w:hAnsi="Calibri" w:cs="Calibri"/>
-                <w:sz w:val="18"/>
-                <w:szCs w:val="18"/>
-              </w:rPr>
-            </w:pPr>
-            <w:r>
-              <w:rPr>
-                <w:rFonts w:ascii="Calibri" w:eastAsia="Calibri" w:hAnsi="Calibri" w:cs="Calibri"/>
-                <w:b/>
-                <w:bCs/>
-                <w:sz w:val="18"/>
-                <w:szCs w:val="18"/>
-              </w:rPr>
-              <w:t>Testing</w:t>
-            </w:r>
-            <w:r>
-              <w:rPr>
-                <w:rFonts w:ascii="Calibri" w:eastAsia="Calibri" w:hAnsi="Calibri" w:cs="Calibri"/>
-                <w:sz w:val="18"/>
-                <w:szCs w:val="18"/>
-              </w:rPr>
-              <w:t>:</w:t>
-            </w:r>
-          </w:p>
-          <w:p>
-            <w:pPr>
-              <w:pStyle w:val="ListParagraph"/>
-              <w:numPr>
-                <w:ilvl w:val="0"/>
-                <w:numId w:val="54"/>
-              </w:numPr>
-              <w:spacing w:line="259" w:lineRule="auto"/>
-              <w:rPr>
-                <w:rFonts w:ascii="Calibri" w:eastAsia="Calibri" w:hAnsi="Calibri" w:cs="Calibri"/>
-                <w:sz w:val="18"/>
-                <w:szCs w:val="18"/>
-              </w:rPr>
-            </w:pPr>
-            <w:r>
-              <w:rPr>
-                <w:rFonts w:ascii="Calibri" w:eastAsia="Calibri" w:hAnsi="Calibri" w:cs="Calibri"/>
-                <w:sz w:val="18"/>
-                <w:szCs w:val="18"/>
-              </w:rPr>
-              <w:t>Ensure sufficient test cases are written using appropriate testing frameworks.</w:t>
-            </w:r>
-          </w:p>
-          <w:p>
-            <w:pPr>
-              <w:pStyle w:val="ListParagraph"/>
-              <w:numPr>
-                <w:ilvl w:val="0"/>
-                <w:numId w:val="54"/>
-              </w:numPr>
-              <w:spacing w:line="259" w:lineRule="auto"/>
-              <w:rPr>
-                <w:rFonts w:ascii="Calibri" w:eastAsia="Calibri" w:hAnsi="Calibri" w:cs="Calibri"/>
-              </w:rPr>
-            </w:pPr>
-            <w:r>
-              <w:rPr>
-                <w:rFonts w:ascii="Calibri" w:eastAsia="Calibri" w:hAnsi="Calibri" w:cs="Calibri"/>
-                <w:sz w:val="18"/>
-                <w:szCs w:val="18"/>
-              </w:rPr>
-              <w:t xml:space="preserve">Ensure the code coverage closed to </w:t>
-            </w:r>
-            <w:proofErr w:type="gramStart"/>
-            <w:r>
-              <w:rPr>
-                <w:rFonts w:ascii="Calibri" w:eastAsia="Calibri" w:hAnsi="Calibri" w:cs="Calibri"/>
-                <w:sz w:val="18"/>
-                <w:szCs w:val="18"/>
-              </w:rPr>
-              <w:t>70%</w:t>
-            </w:r>
-            <w:proofErr w:type="gramEnd"/>
-          </w:p>
-          <w:p>
-            <w:pPr>
-              <w:spacing w:line="259" w:lineRule="auto"/>
-              <w:rPr>
-                <w:rFonts w:ascii="Calibri" w:eastAsia="Calibri" w:hAnsi="Calibri" w:cs="Calibri"/>
-                <w:sz w:val="18"/>
-                <w:szCs w:val="18"/>
-              </w:rPr>
-            </w:pPr>
-          </w:p>
-          <w:p>
-            <w:pPr>
-              <w:spacing w:line="259" w:lineRule="auto"/>
-              <w:rPr>
-                <w:rFonts w:ascii="Calibri" w:eastAsia="Calibri" w:hAnsi="Calibri" w:cs="Calibri"/>
-                <w:sz w:val="18"/>
-                <w:szCs w:val="18"/>
-              </w:rPr>
-            </w:pPr>
-            <w:r>
-              <w:rPr>
-                <w:rFonts w:ascii="Calibri" w:eastAsia="Calibri" w:hAnsi="Calibri" w:cs="Calibri"/>
-                <w:b/>
-                <w:bCs/>
-                <w:sz w:val="18"/>
-                <w:szCs w:val="18"/>
-              </w:rPr>
-              <w:t>Coding Standard:</w:t>
-            </w:r>
-          </w:p>
-          <w:p>
-            <w:pPr>
-              <w:pStyle w:val="ListParagraph"/>
-              <w:numPr>
-                <w:ilvl w:val="0"/>
-                <w:numId w:val="51"/>
-              </w:numPr>
-              <w:spacing w:line="259" w:lineRule="auto"/>
-              <w:rPr>
-                <w:rFonts w:ascii="Calibri" w:eastAsia="Calibri" w:hAnsi="Calibri" w:cs="Calibri"/>
-                <w:sz w:val="18"/>
-                <w:szCs w:val="18"/>
-              </w:rPr>
-            </w:pPr>
-            <w:r>
-              <w:rPr>
-                <w:rFonts w:ascii="Calibri" w:eastAsia="Calibri" w:hAnsi="Calibri" w:cs="Calibri"/>
-                <w:sz w:val="18"/>
-                <w:szCs w:val="18"/>
-              </w:rPr>
-              <w:t>Use the industry coding standards and conventions.</w:t>
-            </w:r>
-          </w:p>
-          <w:p>
-            <w:pPr>
-              <w:pStyle w:val="ListParagraph"/>
-              <w:numPr>
-                <w:ilvl w:val="0"/>
-                <w:numId w:val="51"/>
-              </w:numPr>
-              <w:spacing w:line="259" w:lineRule="auto"/>
-              <w:rPr>
-                <w:rFonts w:ascii="Calibri" w:eastAsia="Calibri" w:hAnsi="Calibri" w:cs="Calibri"/>
-                <w:sz w:val="18"/>
-                <w:szCs w:val="18"/>
-              </w:rPr>
-            </w:pPr>
-            <w:r>
-              <w:rPr>
-                <w:rFonts w:ascii="Calibri" w:eastAsia="Calibri" w:hAnsi="Calibri" w:cs="Calibri"/>
-                <w:sz w:val="18"/>
-                <w:szCs w:val="18"/>
-              </w:rPr>
-              <w:lastRenderedPageBreak/>
-              <w:t>Modular based code development for better reusability.</w:t>
-            </w:r>
-          </w:p>
-          <w:p>
-            <w:pPr>
-              <w:pStyle w:val="ListParagraph"/>
-              <w:numPr>
-                <w:ilvl w:val="0"/>
-                <w:numId w:val="51"/>
-              </w:numPr>
-              <w:spacing w:line="259" w:lineRule="auto"/>
-              <w:rPr>
-                <w:rFonts w:ascii="Calibri" w:eastAsia="Calibri" w:hAnsi="Calibri" w:cs="Calibri"/>
-                <w:sz w:val="18"/>
-                <w:szCs w:val="18"/>
-              </w:rPr>
-            </w:pPr>
-            <w:r>
-              <w:rPr>
-                <w:rFonts w:ascii="Calibri" w:eastAsia="Calibri" w:hAnsi="Calibri" w:cs="Calibri"/>
-                <w:sz w:val="18"/>
-                <w:szCs w:val="18"/>
-              </w:rPr>
-              <w:t>Ensure proper usage of resource objects such as database connectivity objects to avoid resource leakages.</w:t>
-            </w:r>
-          </w:p>
-          <w:p>
-            <w:pPr>
-              <w:pStyle w:val="ListParagraph"/>
-              <w:numPr>
-                <w:ilvl w:val="0"/>
-                <w:numId w:val="51"/>
-              </w:numPr>
-              <w:spacing w:line="259" w:lineRule="auto"/>
-              <w:rPr>
-                <w:rFonts w:ascii="Calibri" w:eastAsia="Calibri" w:hAnsi="Calibri" w:cs="Calibri"/>
-                <w:sz w:val="18"/>
-                <w:szCs w:val="18"/>
-              </w:rPr>
-            </w:pPr>
-            <w:r>
-              <w:rPr>
-                <w:rFonts w:ascii="Calibri" w:eastAsia="Calibri" w:hAnsi="Calibri" w:cs="Calibri"/>
-                <w:sz w:val="18"/>
-                <w:szCs w:val="18"/>
-              </w:rPr>
-              <w:t>Ensure proper usage of design patterns and application layering (such as Business Service, DAO Layer etc.) wherever applicable.</w:t>
-            </w:r>
-          </w:p>
-        </w:tc>
-      </w:tr>
-      <w:tr>
-        <w:trPr>
-          <w:trHeight w:val="300"/>
-        </w:trPr>
-        <w:tc>
-          <w:tcPr>
-            <w:tcW w:w="3105" w:type="dxa"/>
-            <w:tcBorders>
-              <w:left w:val="single" w:sz="6" w:space="0" w:color="auto"/>
-            </w:tcBorders>
-            <w:tcMar>
-              <w:left w:w="90" w:type="dxa"/>
-              <w:right w:w="90" w:type="dxa"/>
-            </w:tcMar>
-          </w:tcPr>
-          <w:p>
-            <w:pPr>
-              <w:spacing w:line="259" w:lineRule="auto"/>
-              <w:rPr>
-                <w:rFonts w:ascii="Calibri" w:eastAsia="Calibri" w:hAnsi="Calibri" w:cs="Calibri"/>
-                <w:sz w:val="18"/>
-                <w:szCs w:val="18"/>
-              </w:rPr>
-            </w:pPr>
-            <w:r>
-              <w:rPr>
-                <w:rFonts w:ascii="Calibri" w:eastAsia="Calibri" w:hAnsi="Calibri" w:cs="Calibri"/>
-                <w:sz w:val="18"/>
-                <w:szCs w:val="18"/>
-              </w:rPr>
-              <w:lastRenderedPageBreak/>
               <w:t xml:space="preserve">Web Fundamentals (HTML, </w:t>
             </w:r>
             <w:proofErr w:type="gramStart"/>
@@ -2968,7 +1842,16 @@
                 <w:sz w:val="18"/>
                 <w:szCs w:val="18"/>
               </w:rPr>
-              <w:t xml:space="preserve"> and use standard open-source library to read and render in the web pages.</w:t>
+              <w:t xml:space="preserve"> and use </w:t>
+            </w:r>
+            <w:r>
+              <w:rPr>
+                <w:rFonts w:ascii="Calibri" w:eastAsia="Calibri" w:hAnsi="Calibri" w:cs="Calibri"/>
+                <w:sz w:val="18"/>
+                <w:szCs w:val="18"/>
+              </w:rPr>
+              <w:lastRenderedPageBreak/>
+              <w:t>standard open-source library to read and render in the web pages.</w:t>
             </w:r>
           </w:p>
           <w:p>
@@ -3188,7 +2071,6 @@
                 <w:sz w:val="18"/>
                 <w:szCs w:val="18"/>
               </w:rPr>
-              <w:lastRenderedPageBreak/>
               <w:t>Framework Specific</w:t>
             </w:r>
           </w:p>
@@ -3493,7 +2375,6 @@
                 <w:sz w:val="18"/>
                 <w:szCs w:val="18"/>
               </w:rPr>
-              <w:lastRenderedPageBreak/>
               <w:t xml:space="preserve">Spring Boot </w:t>
             </w:r>
           </w:p>
@@ -3728,6 +2609,7 @@
                 <w:sz w:val="18"/>
                 <w:szCs w:val="18"/>
               </w:rPr>
+              <w:lastRenderedPageBreak/>
               <w:t>If the application is enhanced from an existing console-based project, try to reuse the existing modules.</w:t>
             </w:r>
           </w:p>
@@ -3860,16 +2742,7 @@
                 <w:sz w:val="18"/>
                 <w:szCs w:val="18"/>
               </w:rPr>
-              <w:t xml:space="preserve">Also ensure that the application logging is configured to output to </w:t>
-            </w:r>
-            <w:r>
-              <w:rPr>
-                <w:rFonts w:ascii="Calibri" w:eastAsia="Calibri" w:hAnsi="Calibri" w:cs="Calibri"/>
-                <w:sz w:val="18"/>
-                <w:szCs w:val="18"/>
-              </w:rPr>
-              <w:lastRenderedPageBreak/>
-              <w:t>the mentioned log file.</w:t>
+              <w:t>Also ensure that the application logging is configured to output to the mentioned log file.</w:t>
             </w:r>
           </w:p>
           <w:p>
@@ -4066,6 +2939,121 @@
                 <w:szCs w:val="18"/>
               </w:rPr>
               <w:t>Ensure that the secrets are stored as environment variables using configuration files or secure credential storage.</w:t>
+            </w:r>
+          </w:p>
+          <w:p>
+            <w:pPr>
+              <w:pStyle w:val="ListParagraph"/>
+              <w:spacing w:line="259" w:lineRule="auto"/>
+              <w:ind w:left="360"/>
+              <w:rPr>
+                <w:rFonts w:ascii="Calibri" w:eastAsia="Calibri" w:hAnsi="Calibri" w:cs="Calibri"/>
+                <w:sz w:val="18"/>
+                <w:szCs w:val="18"/>
+              </w:rPr>
+            </w:pPr>
+          </w:p>
+          <w:p>
+            <w:pPr>
+              <w:rPr>
+                <w:b/>
+                <w:bCs/>
+                <w:sz w:val="18"/>
+                <w:szCs w:val="18"/>
+              </w:rPr>
+            </w:pPr>
+            <w:r>
+              <w:rPr>
+                <w:b/>
+                <w:bCs/>
+                <w:sz w:val="18"/>
+                <w:szCs w:val="18"/>
+              </w:rPr>
+              <w:t>Coding Standard:</w:t>
+            </w:r>
+          </w:p>
+          <w:p>
+            <w:pPr>
+              <w:pStyle w:val="ListParagraph"/>
+              <w:numPr>
+                <w:ilvl w:val="0"/>
+                <w:numId w:val="135"/>
+              </w:numPr>
+              <w:spacing w:after="160" w:line="259" w:lineRule="auto"/>
+              <w:rPr>
+                <w:sz w:val="18"/>
+                <w:szCs w:val="18"/>
+              </w:rPr>
+            </w:pPr>
+            <w:r>
+              <w:rPr>
+                <w:sz w:val="18"/>
+                <w:szCs w:val="18"/>
+              </w:rPr>
+              <w:t>Use the industry coding standards and conventions.</w:t>
+            </w:r>
+          </w:p>
+          <w:p>
+            <w:pPr>
+              <w:pStyle w:val="ListParagraph"/>
+              <w:numPr>
+                <w:ilvl w:val="0"/>
+                <w:numId w:val="135"/>
+              </w:numPr>
+              <w:spacing w:after="160" w:line="259" w:lineRule="auto"/>
+              <w:rPr>
+                <w:sz w:val="18"/>
+                <w:szCs w:val="18"/>
+              </w:rPr>
+            </w:pPr>
+            <w:r>
+              <w:rPr>
+                <w:sz w:val="18"/>
+                <w:szCs w:val="18"/>
+              </w:rPr>
+              <w:t>Modular based code development for better reusability.</w:t>
+            </w:r>
+          </w:p>
+          <w:p>
+            <w:pPr>
+              <w:pStyle w:val="ListParagraph"/>
+              <w:numPr>
+                <w:ilvl w:val="0"/>
+                <w:numId w:val="135"/>
+              </w:numPr>
+              <w:spacing w:after="160" w:line="259" w:lineRule="auto"/>
+              <w:rPr>
+                <w:sz w:val="18"/>
+                <w:szCs w:val="18"/>
+              </w:rPr>
+            </w:pPr>
+            <w:r>
+              <w:rPr>
+                <w:sz w:val="18"/>
+                <w:szCs w:val="18"/>
+              </w:rPr>
+              <w:t>Ensure proper usage of resource objects such as database connectivity objects to avoid resource leakages.</w:t>
+            </w:r>
+          </w:p>
+          <w:p>
+            <w:pPr>
+              <w:pStyle w:val="ListParagraph"/>
+              <w:numPr>
+                <w:ilvl w:val="0"/>
+                <w:numId w:val="135"/>
+              </w:numPr>
+              <w:spacing w:after="160" w:line="259" w:lineRule="auto"/>
+              <w:rPr>
+                <w:sz w:val="18"/>
+                <w:szCs w:val="18"/>
+              </w:rPr>
+            </w:pPr>
+            <w:r>
+              <w:rPr>
+                <w:sz w:val="18"/>
+                <w:szCs w:val="18"/>
+              </w:rPr>
+              <w:t>Ensure proper usage of design patterns and application layering (such as Business Service, DAO Layer etc.) wherever applicable.</w:t>
             </w:r>
           </w:p>
           <w:p>
@@ -4205,7 +3193,16 @@
                 <w:sz w:val="18"/>
                 <w:szCs w:val="18"/>
               </w:rPr>
-              <w:t>Ensure to implement DevOps best practices, emphasizing collaboration, automation, and continuous improvement throughout the software development and deployment lifecycle.</w:t>
+              <w:t xml:space="preserve">Ensure to implement DevOps best practices, emphasizing collaboration, automation, and continuous improvement throughout the software </w:t>
+            </w:r>
+            <w:r>
+              <w:rPr>
+                <w:rFonts w:ascii="Calibri" w:eastAsia="Calibri" w:hAnsi="Calibri" w:cs="Calibri"/>
+                <w:sz w:val="18"/>
+                <w:szCs w:val="18"/>
+              </w:rPr>
+              <w:lastRenderedPageBreak/>
+              <w:t>development and deployment lifecycle.</w:t>
             </w:r>
           </w:p>
           <w:p>
@@ -4415,7 +3412,6 @@
         <w:rPr>
           <w:rFonts w:ascii="Calibri Light" w:eastAsia="Calibri Light" w:hAnsi="Calibri Light" w:cs="Calibri Light"/>
         </w:rPr>
-        <w:lastRenderedPageBreak/>
         <w:t>Non-Functional Expectations</w:t>
       </w:r>
       <w:bookmarkEnd w:id="20"/>
@@ -4898,6 +3894,92 @@
     </w:lvl>
   </w:abstractNum>
   <w:abstractNum w:abstractNumId="4" w15:restartNumberingAfterBreak="0">
+    <w:nsid w:val="0550C394"/>
+    <w:multiLevelType w:val="hybridMultilevel"/>
+    <w:tmpl w:val="BCCC7900"/>
+    <w:lvl w:ilvl="0" w:tplc="84B6B5C0">
+      <w:start w:val="1"/>
+      <w:numFmt w:val="decimal"/>
+      <w:lvlText w:val="%1."/>
+      <w:lvlJc w:val="left"/>
+      <w:pPr>
+        <w:ind w:left="360" w:hanging="360"/>
+      </w:pPr>
+    </w:lvl>
+    <w:lvl w:ilvl="1" w:tplc="26E6C7E6">
+      <w:start w:val="1"/>
+      <w:numFmt w:val="lowerLetter"/>
+      <w:lvlText w:val="%2."/>
+      <w:lvlJc w:val="left"/>
+      <w:pPr>
+        <w:ind w:left="1080" w:hanging="360"/>
+      </w:pPr>
+    </w:lvl>
+    <w:lvl w:ilvl="2" w:tplc="6AC0C56A">
+      <w:start w:val="1"/>
+      <w:numFmt w:val="lowerRoman"/>
+      <w:lvlText w:val="%3."/>
+      <w:lvlJc w:val="right"/>
+      <w:pPr>
+        <w:ind w:left="1800" w:hanging="180"/>
+      </w:pPr>
+    </w:lvl>
+    <w:lvl w:ilvl="3" w:tplc="21DAFE30">
+      <w:start w:val="1"/>
+      <w:numFmt w:val="decimal"/>
+      <w:lvlText w:val="%4."/>
+      <w:lvlJc w:val="left"/>
+      <w:pPr>
+        <w:ind w:left="2520" w:hanging="360"/>
+      </w:pPr>
+    </w:lvl>
+    <w:lvl w:ilvl="4" w:tplc="3B94E852">
+      <w:start w:val="1"/>
+      <w:numFmt w:val="lowerLetter"/>
+      <w:lvlText w:val="%5."/>
+      <w:lvlJc w:val="left"/>
+      <w:pPr>
+        <w:ind w:left="3240" w:hanging="360"/>
+      </w:pPr>
+    </w:lvl>
+    <w:lvl w:ilvl="5" w:tplc="2C5C3690">
+      <w:start w:val="1"/>
+      <w:numFmt w:val="lowerRoman"/>
+      <w:lvlText w:val="%6."/>
+      <w:lvlJc w:val="right"/>
+      <w:pPr>
+        <w:ind w:left="3960" w:hanging="180"/>
+      </w:pPr>
+    </w:lvl>
+    <w:lvl w:ilvl="6" w:tplc="9740DF04">
+      <w:start w:val="1"/>
+      <w:numFmt w:val="decimal"/>
+      <w:lvlText w:val="%7."/>
+      <w:lvlJc w:val="left"/>
+      <w:pPr>
+        <w:ind w:left="4680" w:hanging="360"/>
+      </w:pPr>
+    </w:lvl>
+    <w:lvl w:ilvl="7" w:tplc="2C041CF6">
+      <w:start w:val="1"/>
+      <w:numFmt w:val="lowerLetter"/>
+      <w:lvlText w:val="%8."/>
+      <w:lvlJc w:val="left"/>
+      <w:pPr>
+        <w:ind w:left="5400" w:hanging="360"/>
+      </w:pPr>
+    </w:lvl>
+    <w:lvl w:ilvl="8" w:tplc="5544A7CA">
+      <w:start w:val="1"/>
+      <w:numFmt w:val="lowerRoman"/>
+      <w:lvlText w:val="%9."/>
+      <w:lvlJc w:val="right"/>
+      <w:pPr>
+        <w:ind w:left="6120" w:hanging="180"/>
+      </w:pPr>
+    </w:lvl>
+  </w:abstractNum>
+  <w:abstractNum w:abstractNumId="5" w15:restartNumberingAfterBreak="0">
     <w:nsid w:val="055717D6"/>
     <w:multiLevelType w:val="multilevel"/>
     <w:tmpl w:val="E05A7B48"/>
@@ -4983,7 +4065,7 @@
       </w:pPr>
     </w:lvl>
   </w:abstractNum>
-  <w:abstractNum w:abstractNumId="5" w15:restartNumberingAfterBreak="0">
+  <w:abstractNum w:abstractNumId="6" w15:restartNumberingAfterBreak="0">
     <w:nsid w:val="05C55DE6"/>
     <w:multiLevelType w:val="hybridMultilevel"/>
     <w:tmpl w:val="3962B524"/>
@@ -5069,7 +4151,7 @@
       </w:pPr>
     </w:lvl>
   </w:abstractNum>
-  <w:abstractNum w:abstractNumId="6" w15:restartNumberingAfterBreak="0">
+  <w:abstractNum w:abstractNumId="7" w15:restartNumberingAfterBreak="0">
     <w:nsid w:val="063F527A"/>
     <w:multiLevelType w:val="multilevel"/>
     <w:tmpl w:val="9E9649DE"/>
@@ -5155,7 +4237,7 @@
       </w:pPr>
     </w:lvl>
   </w:abstractNum>
-  <w:abstractNum w:abstractNumId="7" w15:restartNumberingAfterBreak="0">
+  <w:abstractNum w:abstractNumId="8" w15:restartNumberingAfterBreak="0">
     <w:nsid w:val="06E52D98"/>
     <w:multiLevelType w:val="multilevel"/>
     <w:tmpl w:val="721C0DBE"/>
@@ -5241,7 +4323,7 @@
       </w:pPr>
     </w:lvl>
   </w:abstractNum>
-  <w:abstractNum w:abstractNumId="8" w15:restartNumberingAfterBreak="0">
+  <w:abstractNum w:abstractNumId="9" w15:restartNumberingAfterBreak="0">
     <w:nsid w:val="07986BB4"/>
     <w:multiLevelType w:val="hybridMultilevel"/>
     <w:tmpl w:val="EBA017D0"/>
@@ -5327,7 +4409,7 @@
       </w:pPr>
     </w:lvl>
   </w:abstractNum>
-  <w:abstractNum w:abstractNumId="9" w15:restartNumberingAfterBreak="0">
+  <w:abstractNum w:abstractNumId="10" w15:restartNumberingAfterBreak="0">
     <w:nsid w:val="090B810C"/>
     <w:multiLevelType w:val="hybridMultilevel"/>
     <w:tmpl w:val="CADE3E64"/>
@@ -5413,7 +4495,7 @@
       </w:pPr>
     </w:lvl>
   </w:abstractNum>
-  <w:abstractNum w:abstractNumId="10" w15:restartNumberingAfterBreak="0">
+  <w:abstractNum w:abstractNumId="11" w15:restartNumberingAfterBreak="0">
     <w:nsid w:val="0AC49C2B"/>
     <w:multiLevelType w:val="hybridMultilevel"/>
     <w:tmpl w:val="3392BE90"/>
@@ -5499,7 +4581,7 @@
       </w:pPr>
     </w:lvl>
   </w:abstractNum>
-  <w:abstractNum w:abstractNumId="11" w15:restartNumberingAfterBreak="0">
+  <w:abstractNum w:abstractNumId="12" w15:restartNumberingAfterBreak="0">
     <w:nsid w:val="0B0A0D37"/>
     <w:multiLevelType w:val="multilevel"/>
     <w:tmpl w:val="A2E470FA"/>
@@ -5585,7 +4667,7 @@
       </w:pPr>
     </w:lvl>
   </w:abstractNum>
-  <w:abstractNum w:abstractNumId="12" w15:restartNumberingAfterBreak="0">
+  <w:abstractNum w:abstractNumId="13" w15:restartNumberingAfterBreak="0">
     <w:nsid w:val="0B7BA46B"/>
     <w:multiLevelType w:val="hybridMultilevel"/>
     <w:tmpl w:val="4EA0A272"/>
@@ -5671,7 +4753,7 @@
       </w:pPr>
     </w:lvl>
   </w:abstractNum>
-  <w:abstractNum w:abstractNumId="13" w15:restartNumberingAfterBreak="0">
+  <w:abstractNum w:abstractNumId="14" w15:restartNumberingAfterBreak="0">
     <w:nsid w:val="0BC70CF8"/>
     <w:multiLevelType w:val="hybridMultilevel"/>
     <w:tmpl w:val="8BB41406"/>
@@ -5784,7 +4866,7 @@
       </w:rPr>
     </w:lvl>
   </w:abstractNum>
-  <w:abstractNum w:abstractNumId="14" w15:restartNumberingAfterBreak="0">
+  <w:abstractNum w:abstractNumId="15" w15:restartNumberingAfterBreak="0">
     <w:nsid w:val="0FA8F1BE"/>
     <w:multiLevelType w:val="hybridMultilevel"/>
     <w:tmpl w:val="C3841100"/>
@@ -5870,7 +4952,7 @@
       </w:pPr>
     </w:lvl>
   </w:abstractNum>
-  <w:abstractNum w:abstractNumId="15" w15:restartNumberingAfterBreak="0">
+  <w:abstractNum w:abstractNumId="16" w15:restartNumberingAfterBreak="0">
     <w:nsid w:val="0FF450AA"/>
     <w:multiLevelType w:val="multilevel"/>
     <w:tmpl w:val="0ABE6EC0"/>
@@ -5956,7 +5038,7 @@
       </w:pPr>
     </w:lvl>
   </w:abstractNum>
-  <w:abstractNum w:abstractNumId="16" w15:restartNumberingAfterBreak="0">
+  <w:abstractNum w:abstractNumId="17" w15:restartNumberingAfterBreak="0">
     <w:nsid w:val="113D7253"/>
     <w:multiLevelType w:val="hybridMultilevel"/>
     <w:tmpl w:val="40B4BB58"/>
@@ -6069,7 +5151,7 @@
       </w:rPr>
     </w:lvl>
   </w:abstractNum>
-  <w:abstractNum w:abstractNumId="17" w15:restartNumberingAfterBreak="0">
+  <w:abstractNum w:abstractNumId="18" w15:restartNumberingAfterBreak="0">
     <w:nsid w:val="114A9D27"/>
     <w:multiLevelType w:val="hybridMultilevel"/>
     <w:tmpl w:val="9FD42542"/>
@@ -6155,7 +5237,7 @@
       </w:pPr>
     </w:lvl>
   </w:abstractNum>
-  <w:abstractNum w:abstractNumId="18" w15:restartNumberingAfterBreak="0">
+  <w:abstractNum w:abstractNumId="19" w15:restartNumberingAfterBreak="0">
     <w:nsid w:val="16902D54"/>
     <w:multiLevelType w:val="multilevel"/>
     <w:tmpl w:val="60086C06"/>
@@ -6241,7 +5323,7 @@
       </w:pPr>
     </w:lvl>
   </w:abstractNum>
-  <w:abstractNum w:abstractNumId="19" w15:restartNumberingAfterBreak="0">
+  <w:abstractNum w:abstractNumId="20" w15:restartNumberingAfterBreak="0">
     <w:nsid w:val="1719C07F"/>
     <w:multiLevelType w:val="multilevel"/>
     <w:tmpl w:val="54F8347E"/>
@@ -6327,7 +5409,7 @@
       </w:pPr>
     </w:lvl>
   </w:abstractNum>
-  <w:abstractNum w:abstractNumId="20" w15:restartNumberingAfterBreak="0">
+  <w:abstractNum w:abstractNumId="21" w15:restartNumberingAfterBreak="0">
     <w:nsid w:val="17B60AF0"/>
     <w:multiLevelType w:val="hybridMultilevel"/>
     <w:tmpl w:val="80B880D2"/>
@@ -6413,7 +5495,7 @@
       </w:pPr>
     </w:lvl>
   </w:abstractNum>
-  <w:abstractNum w:abstractNumId="21" w15:restartNumberingAfterBreak="0">
+  <w:abstractNum w:abstractNumId="22" w15:restartNumberingAfterBreak="0">
     <w:nsid w:val="1849C1A9"/>
     <w:multiLevelType w:val="multilevel"/>
     <w:tmpl w:val="B524A962"/>
@@ -6499,7 +5581,7 @@
       </w:pPr>
     </w:lvl>
   </w:abstractNum>
-  <w:abstractNum w:abstractNumId="22" w15:restartNumberingAfterBreak="0">
+  <w:abstractNum w:abstractNumId="23" w15:restartNumberingAfterBreak="0">
     <w:nsid w:val="19A0E3C9"/>
     <w:multiLevelType w:val="multilevel"/>
     <w:tmpl w:val="71067C0E"/>
@@ -6585,7 +5667,7 @@
       </w:pPr>
     </w:lvl>
   </w:abstractNum>
-  <w:abstractNum w:abstractNumId="23" w15:restartNumberingAfterBreak="0">
+  <w:abstractNum w:abstractNumId="24" w15:restartNumberingAfterBreak="0">
     <w:nsid w:val="19C82DCA"/>
     <w:multiLevelType w:val="hybridMultilevel"/>
     <w:tmpl w:val="B0D8E762"/>
@@ -6671,7 +5753,7 @@
       </w:pPr>
     </w:lvl>
   </w:abstractNum>
-  <w:abstractNum w:abstractNumId="24" w15:restartNumberingAfterBreak="0">
+  <w:abstractNum w:abstractNumId="25" w15:restartNumberingAfterBreak="0">
     <w:nsid w:val="1AB95E9E"/>
     <w:multiLevelType w:val="hybridMultilevel"/>
     <w:tmpl w:val="46D2500A"/>
@@ -6784,7 +5866,7 @@
       </w:rPr>
     </w:lvl>
   </w:abstractNum>
-  <w:abstractNum w:abstractNumId="25" w15:restartNumberingAfterBreak="0">
+  <w:abstractNum w:abstractNumId="26" w15:restartNumberingAfterBreak="0">
     <w:nsid w:val="1AFFE230"/>
     <w:multiLevelType w:val="multilevel"/>
     <w:tmpl w:val="ED22DE70"/>
@@ -6870,7 +5952,7 @@
       </w:pPr>
     </w:lvl>
   </w:abstractNum>
-  <w:abstractNum w:abstractNumId="26" w15:restartNumberingAfterBreak="0">
+  <w:abstractNum w:abstractNumId="27" w15:restartNumberingAfterBreak="0">
     <w:nsid w:val="1CD6BEBF"/>
     <w:multiLevelType w:val="hybridMultilevel"/>
     <w:tmpl w:val="EC46E81C"/>
@@ -6956,7 +6038,7 @@
       </w:pPr>
     </w:lvl>
   </w:abstractNum>
-  <w:abstractNum w:abstractNumId="27" w15:restartNumberingAfterBreak="0">
+  <w:abstractNum w:abstractNumId="28" w15:restartNumberingAfterBreak="0">
     <w:nsid w:val="1CE40C86"/>
     <w:multiLevelType w:val="multilevel"/>
     <w:tmpl w:val="6F0813F6"/>
@@ -7042,7 +6124,7 @@
       </w:pPr>
     </w:lvl>
   </w:abstractNum>
-  <w:abstractNum w:abstractNumId="28" w15:restartNumberingAfterBreak="0">
+  <w:abstractNum w:abstractNumId="29" w15:restartNumberingAfterBreak="0">
     <w:nsid w:val="1DA80289"/>
     <w:multiLevelType w:val="multilevel"/>
     <w:tmpl w:val="A56807AA"/>
@@ -7128,7 +6210,7 @@
       </w:pPr>
     </w:lvl>
   </w:abstractNum>
-  <w:abstractNum w:abstractNumId="29" w15:restartNumberingAfterBreak="0">
+  <w:abstractNum w:abstractNumId="30" w15:restartNumberingAfterBreak="0">
     <w:nsid w:val="218A20E0"/>
     <w:multiLevelType w:val="multilevel"/>
     <w:tmpl w:val="64B037FA"/>
@@ -7214,7 +6296,7 @@
       </w:pPr>
     </w:lvl>
   </w:abstractNum>
-  <w:abstractNum w:abstractNumId="30" w15:restartNumberingAfterBreak="0">
+  <w:abstractNum w:abstractNumId="31" w15:restartNumberingAfterBreak="0">
     <w:nsid w:val="21D1B0FB"/>
     <w:multiLevelType w:val="hybridMultilevel"/>
     <w:tmpl w:val="678E4D34"/>
@@ -7300,7 +6382,7 @@
       </w:pPr>
     </w:lvl>
   </w:abstractNum>
-  <w:abstractNum w:abstractNumId="31" w15:restartNumberingAfterBreak="0">
+  <w:abstractNum w:abstractNumId="32" w15:restartNumberingAfterBreak="0">
     <w:nsid w:val="220D8932"/>
     <w:multiLevelType w:val="multilevel"/>
     <w:tmpl w:val="DB107838"/>
@@ -7386,7 +6468,7 @@
       </w:pPr>
     </w:lvl>
   </w:abstractNum>
-  <w:abstractNum w:abstractNumId="32" w15:restartNumberingAfterBreak="0">
+  <w:abstractNum w:abstractNumId="33" w15:restartNumberingAfterBreak="0">
     <w:nsid w:val="22E9C06F"/>
     <w:multiLevelType w:val="hybridMultilevel"/>
     <w:tmpl w:val="2BA607C8"/>
@@ -7472,7 +6554,7 @@
       </w:pPr>
     </w:lvl>
   </w:abstractNum>
-  <w:abstractNum w:abstractNumId="33" w15:restartNumberingAfterBreak="0">
+  <w:abstractNum w:abstractNumId="34" w15:restartNumberingAfterBreak="0">
     <w:nsid w:val="23982A10"/>
     <w:multiLevelType w:val="multilevel"/>
     <w:tmpl w:val="F8EE6BC0"/>
@@ -7558,7 +6640,7 @@
       </w:pPr>
     </w:lvl>
   </w:abstractNum>
-  <w:abstractNum w:abstractNumId="34" w15:restartNumberingAfterBreak="0">
+  <w:abstractNum w:abstractNumId="35" w15:restartNumberingAfterBreak="0">
     <w:nsid w:val="2534CFC8"/>
     <w:multiLevelType w:val="multilevel"/>
     <w:tmpl w:val="E8E06BA2"/>
@@ -7644,7 +6726,7 @@
       </w:pPr>
     </w:lvl>
   </w:abstractNum>
-  <w:abstractNum w:abstractNumId="35" w15:restartNumberingAfterBreak="0">
+  <w:abstractNum w:abstractNumId="36" w15:restartNumberingAfterBreak="0">
     <w:nsid w:val="261AE071"/>
     <w:multiLevelType w:val="multilevel"/>
     <w:tmpl w:val="313C10E4"/>
@@ -7730,7 +6812,7 @@
       </w:pPr>
     </w:lvl>
   </w:abstractNum>
-  <w:abstractNum w:abstractNumId="36" w15:restartNumberingAfterBreak="0">
+  <w:abstractNum w:abstractNumId="37" w15:restartNumberingAfterBreak="0">
     <w:nsid w:val="27901B64"/>
     <w:multiLevelType w:val="hybridMultilevel"/>
     <w:tmpl w:val="54C208EE"/>
@@ -7816,7 +6898,7 @@
       </w:pPr>
     </w:lvl>
   </w:abstractNum>
-  <w:abstractNum w:abstractNumId="37" w15:restartNumberingAfterBreak="0">
+  <w:abstractNum w:abstractNumId="38" w15:restartNumberingAfterBreak="0">
     <w:nsid w:val="283DC7C0"/>
     <w:multiLevelType w:val="hybridMultilevel"/>
     <w:tmpl w:val="DF38E146"/>
@@ -7902,7 +6984,7 @@
       </w:pPr>
     </w:lvl>
   </w:abstractNum>
-  <w:abstractNum w:abstractNumId="38" w15:restartNumberingAfterBreak="0">
+  <w:abstractNum w:abstractNumId="39" w15:restartNumberingAfterBreak="0">
     <w:nsid w:val="2850E936"/>
     <w:multiLevelType w:val="hybridMultilevel"/>
     <w:tmpl w:val="13F4F61E"/>
@@ -7988,7 +7070,7 @@
       </w:pPr>
     </w:lvl>
   </w:abstractNum>
-  <w:abstractNum w:abstractNumId="39" w15:restartNumberingAfterBreak="0">
+  <w:abstractNum w:abstractNumId="40" w15:restartNumberingAfterBreak="0">
     <w:nsid w:val="288FD97B"/>
     <w:multiLevelType w:val="hybridMultilevel"/>
     <w:tmpl w:val="CECAD63A"/>
@@ -8074,7 +7156,7 @@
       </w:pPr>
     </w:lvl>
   </w:abstractNum>
-  <w:abstractNum w:abstractNumId="40" w15:restartNumberingAfterBreak="0">
+  <w:abstractNum w:abstractNumId="41" w15:restartNumberingAfterBreak="0">
     <w:nsid w:val="2A29BE21"/>
     <w:multiLevelType w:val="hybridMultilevel"/>
     <w:tmpl w:val="26E806AE"/>
@@ -8160,7 +7242,7 @@
       </w:pPr>
     </w:lvl>
   </w:abstractNum>
-  <w:abstractNum w:abstractNumId="41" w15:restartNumberingAfterBreak="0">
+  <w:abstractNum w:abstractNumId="42" w15:restartNumberingAfterBreak="0">
     <w:nsid w:val="2A7D07BF"/>
     <w:multiLevelType w:val="hybridMultilevel"/>
     <w:tmpl w:val="D3BA47F8"/>
@@ -8246,7 +7328,7 @@
       </w:pPr>
     </w:lvl>
   </w:abstractNum>
-  <w:abstractNum w:abstractNumId="42" w15:restartNumberingAfterBreak="0">
+  <w:abstractNum w:abstractNumId="43" w15:restartNumberingAfterBreak="0">
     <w:nsid w:val="2AC9FB54"/>
     <w:multiLevelType w:val="hybridMultilevel"/>
     <w:tmpl w:val="5F300CF2"/>
@@ -8332,7 +7414,7 @@
       </w:pPr>
     </w:lvl>
   </w:abstractNum>
-  <w:abstractNum w:abstractNumId="43" w15:restartNumberingAfterBreak="0">
+  <w:abstractNum w:abstractNumId="44" w15:restartNumberingAfterBreak="0">
     <w:nsid w:val="2B19BE95"/>
     <w:multiLevelType w:val="hybridMultilevel"/>
     <w:tmpl w:val="8E8C26B0"/>
@@ -8418,7 +7500,7 @@
       </w:pPr>
     </w:lvl>
   </w:abstractNum>
-  <w:abstractNum w:abstractNumId="44" w15:restartNumberingAfterBreak="0">
+  <w:abstractNum w:abstractNumId="45" w15:restartNumberingAfterBreak="0">
     <w:nsid w:val="2B34044B"/>
     <w:multiLevelType w:val="multilevel"/>
     <w:tmpl w:val="7DB63D34"/>
@@ -8504,7 +7586,7 @@
       </w:pPr>
     </w:lvl>
   </w:abstractNum>
-  <w:abstractNum w:abstractNumId="45" w15:restartNumberingAfterBreak="0">
+  <w:abstractNum w:abstractNumId="46" w15:restartNumberingAfterBreak="0">
     <w:nsid w:val="2C47F265"/>
     <w:multiLevelType w:val="multilevel"/>
     <w:tmpl w:val="519E9B6C"/>
@@ -8590,7 +7672,7 @@
       </w:pPr>
     </w:lvl>
   </w:abstractNum>
-  <w:abstractNum w:abstractNumId="46" w15:restartNumberingAfterBreak="0">
+  <w:abstractNum w:abstractNumId="47" w15:restartNumberingAfterBreak="0">
     <w:nsid w:val="2CA25576"/>
     <w:multiLevelType w:val="multilevel"/>
     <w:tmpl w:val="E0025B24"/>
@@ -8676,7 +7758,7 @@
       </w:pPr>
     </w:lvl>
   </w:abstractNum>
-  <w:abstractNum w:abstractNumId="47" w15:restartNumberingAfterBreak="0">
+  <w:abstractNum w:abstractNumId="48" w15:restartNumberingAfterBreak="0">
     <w:nsid w:val="2FFCFCF5"/>
     <w:multiLevelType w:val="hybridMultilevel"/>
     <w:tmpl w:val="16C26EDA"/>
@@ -8762,7 +7844,7 @@
       </w:pPr>
     </w:lvl>
   </w:abstractNum>
-  <w:abstractNum w:abstractNumId="48" w15:restartNumberingAfterBreak="0">
+  <w:abstractNum w:abstractNumId="49" w15:restartNumberingAfterBreak="0">
     <w:nsid w:val="3136BE81"/>
     <w:multiLevelType w:val="multilevel"/>
     <w:tmpl w:val="87A8B7FC"/>
@@ -8848,7 +7930,7 @@
       </w:pPr>
     </w:lvl>
   </w:abstractNum>
-  <w:abstractNum w:abstractNumId="49" w15:restartNumberingAfterBreak="0">
+  <w:abstractNum w:abstractNumId="50" w15:restartNumberingAfterBreak="0">
     <w:nsid w:val="31394351"/>
     <w:multiLevelType w:val="hybridMultilevel"/>
     <w:tmpl w:val="B4161D2C"/>
@@ -8934,7 +8016,7 @@
       </w:pPr>
     </w:lvl>
   </w:abstractNum>
-  <w:abstractNum w:abstractNumId="50" w15:restartNumberingAfterBreak="0">
+  <w:abstractNum w:abstractNumId="51" w15:restartNumberingAfterBreak="0">
     <w:nsid w:val="3146561E"/>
     <w:multiLevelType w:val="hybridMultilevel"/>
     <w:tmpl w:val="4A58A820"/>
@@ -9020,7 +8102,7 @@
       </w:pPr>
     </w:lvl>
   </w:abstractNum>
-  <w:abstractNum w:abstractNumId="51" w15:restartNumberingAfterBreak="0">
+  <w:abstractNum w:abstractNumId="52" w15:restartNumberingAfterBreak="0">
     <w:nsid w:val="3195D010"/>
     <w:multiLevelType w:val="multilevel"/>
     <w:tmpl w:val="D0FC109E"/>
@@ -9106,7 +8188,7 @@
       </w:pPr>
     </w:lvl>
   </w:abstractNum>
-  <w:abstractNum w:abstractNumId="52" w15:restartNumberingAfterBreak="0">
+  <w:abstractNum w:abstractNumId="53" w15:restartNumberingAfterBreak="0">
     <w:nsid w:val="3290EFF2"/>
     <w:multiLevelType w:val="hybridMultilevel"/>
     <w:tmpl w:val="7FB60DD0"/>
@@ -9192,7 +8274,7 @@
       </w:pPr>
     </w:lvl>
   </w:abstractNum>
-  <w:abstractNum w:abstractNumId="53" w15:restartNumberingAfterBreak="0">
+  <w:abstractNum w:abstractNumId="54" w15:restartNumberingAfterBreak="0">
     <w:nsid w:val="338BC9C5"/>
     <w:multiLevelType w:val="hybridMultilevel"/>
     <w:tmpl w:val="64A0BB98"/>
@@ -9278,7 +8360,7 @@
       </w:pPr>
     </w:lvl>
   </w:abstractNum>
-  <w:abstractNum w:abstractNumId="54" w15:restartNumberingAfterBreak="0">
+  <w:abstractNum w:abstractNumId="55" w15:restartNumberingAfterBreak="0">
     <w:nsid w:val="35967D9F"/>
     <w:multiLevelType w:val="multilevel"/>
     <w:tmpl w:val="A8E8795C"/>
@@ -9364,7 +8446,7 @@
       </w:pPr>
     </w:lvl>
   </w:abstractNum>
-  <w:abstractNum w:abstractNumId="55" w15:restartNumberingAfterBreak="0">
+  <w:abstractNum w:abstractNumId="56" w15:restartNumberingAfterBreak="0">
     <w:nsid w:val="364723AB"/>
     <w:multiLevelType w:val="hybridMultilevel"/>
     <w:tmpl w:val="11F0A1A6"/>
@@ -9450,7 +8532,7 @@
       </w:pPr>
     </w:lvl>
   </w:abstractNum>
-  <w:abstractNum w:abstractNumId="56" w15:restartNumberingAfterBreak="0">
+  <w:abstractNum w:abstractNumId="57" w15:restartNumberingAfterBreak="0">
     <w:nsid w:val="36A8F125"/>
     <w:multiLevelType w:val="hybridMultilevel"/>
     <w:tmpl w:val="52504FC8"/>
@@ -9536,7 +8618,7 @@
       </w:pPr>
     </w:lvl>
   </w:abstractNum>
-  <w:abstractNum w:abstractNumId="57" w15:restartNumberingAfterBreak="0">
+  <w:abstractNum w:abstractNumId="58" w15:restartNumberingAfterBreak="0">
     <w:nsid w:val="399FB9A9"/>
     <w:multiLevelType w:val="hybridMultilevel"/>
     <w:tmpl w:val="F13E6AC0"/>
@@ -9622,7 +8704,7 @@
       </w:pPr>
     </w:lvl>
   </w:abstractNum>
-  <w:abstractNum w:abstractNumId="58" w15:restartNumberingAfterBreak="0">
+  <w:abstractNum w:abstractNumId="59" w15:restartNumberingAfterBreak="0">
     <w:nsid w:val="39D45D19"/>
     <w:multiLevelType w:val="multilevel"/>
     <w:tmpl w:val="70DE51BA"/>
@@ -9708,7 +8790,7 @@
       </w:pPr>
     </w:lvl>
   </w:abstractNum>
-  <w:abstractNum w:abstractNumId="59" w15:restartNumberingAfterBreak="0">
+  <w:abstractNum w:abstractNumId="60" w15:restartNumberingAfterBreak="0">
     <w:nsid w:val="3AB20E79"/>
     <w:multiLevelType w:val="multilevel"/>
     <w:tmpl w:val="BB7288C4"/>
@@ -9794,7 +8876,7 @@
       </w:pPr>
     </w:lvl>
   </w:abstractNum>
-  <w:abstractNum w:abstractNumId="60" w15:restartNumberingAfterBreak="0">
+  <w:abstractNum w:abstractNumId="61" w15:restartNumberingAfterBreak="0">
     <w:nsid w:val="3B25D740"/>
     <w:multiLevelType w:val="hybridMultilevel"/>
     <w:tmpl w:val="AEC2C77A"/>
@@ -9880,7 +8962,7 @@
       </w:pPr>
     </w:lvl>
   </w:abstractNum>
-  <w:abstractNum w:abstractNumId="61" w15:restartNumberingAfterBreak="0">
+  <w:abstractNum w:abstractNumId="62" w15:restartNumberingAfterBreak="0">
     <w:nsid w:val="3B56C07F"/>
     <w:multiLevelType w:val="multilevel"/>
     <w:tmpl w:val="81287E54"/>
@@ -9966,7 +9048,7 @@
       </w:pPr>
     </w:lvl>
   </w:abstractNum>
-  <w:abstractNum w:abstractNumId="62" w15:restartNumberingAfterBreak="0">
+  <w:abstractNum w:abstractNumId="63" w15:restartNumberingAfterBreak="0">
     <w:nsid w:val="3DFE9C5B"/>
     <w:multiLevelType w:val="hybridMultilevel"/>
     <w:tmpl w:val="A8486E78"/>
@@ -10052,7 +9134,7 @@
       </w:pPr>
     </w:lvl>
   </w:abstractNum>
-  <w:abstractNum w:abstractNumId="63" w15:restartNumberingAfterBreak="0">
+  <w:abstractNum w:abstractNumId="64" w15:restartNumberingAfterBreak="0">
     <w:nsid w:val="407CDC55"/>
     <w:multiLevelType w:val="hybridMultilevel"/>
     <w:tmpl w:val="82FEB4A6"/>
@@ -10138,7 +9220,7 @@
       </w:pPr>
     </w:lvl>
   </w:abstractNum>
-  <w:abstractNum w:abstractNumId="64" w15:restartNumberingAfterBreak="0">
+  <w:abstractNum w:abstractNumId="65" w15:restartNumberingAfterBreak="0">
     <w:nsid w:val="40ADA312"/>
     <w:multiLevelType w:val="hybridMultilevel"/>
     <w:tmpl w:val="3A3EA48A"/>
@@ -10224,7 +9306,7 @@
       </w:pPr>
     </w:lvl>
   </w:abstractNum>
-  <w:abstractNum w:abstractNumId="65" w15:restartNumberingAfterBreak="0">
+  <w:abstractNum w:abstractNumId="66" w15:restartNumberingAfterBreak="0">
     <w:nsid w:val="4143F965"/>
     <w:multiLevelType w:val="hybridMultilevel"/>
     <w:tmpl w:val="6C3E2684"/>
@@ -10310,7 +9392,7 @@
       </w:pPr>
     </w:lvl>
   </w:abstractNum>
-  <w:abstractNum w:abstractNumId="66" w15:restartNumberingAfterBreak="0">
+  <w:abstractNum w:abstractNumId="67" w15:restartNumberingAfterBreak="0">
     <w:nsid w:val="42AABCA5"/>
     <w:multiLevelType w:val="multilevel"/>
     <w:tmpl w:val="708C2D8A"/>
@@ -10396,7 +9478,7 @@
       </w:pPr>
     </w:lvl>
   </w:abstractNum>
-  <w:abstractNum w:abstractNumId="67" w15:restartNumberingAfterBreak="0">
+  <w:abstractNum w:abstractNumId="68" w15:restartNumberingAfterBreak="0">
     <w:nsid w:val="4361BEE8"/>
     <w:multiLevelType w:val="multilevel"/>
     <w:tmpl w:val="1750D5AA"/>
@@ -10482,7 +9564,7 @@
       </w:pPr>
     </w:lvl>
   </w:abstractNum>
-  <w:abstractNum w:abstractNumId="68" w15:restartNumberingAfterBreak="0">
+  <w:abstractNum w:abstractNumId="69" w15:restartNumberingAfterBreak="0">
     <w:nsid w:val="4438802E"/>
     <w:multiLevelType w:val="multilevel"/>
     <w:tmpl w:val="9A8EB176"/>
@@ -10568,7 +9650,7 @@
       </w:pPr>
     </w:lvl>
   </w:abstractNum>
-  <w:abstractNum w:abstractNumId="69" w15:restartNumberingAfterBreak="0">
+  <w:abstractNum w:abstractNumId="70" w15:restartNumberingAfterBreak="0">
     <w:nsid w:val="460E4FB4"/>
     <w:multiLevelType w:val="hybridMultilevel"/>
     <w:tmpl w:val="AB349C0C"/>
@@ -10654,7 +9736,7 @@
       </w:pPr>
     </w:lvl>
   </w:abstractNum>
-  <w:abstractNum w:abstractNumId="70" w15:restartNumberingAfterBreak="0">
+  <w:abstractNum w:abstractNumId="71" w15:restartNumberingAfterBreak="0">
     <w:nsid w:val="4671EEED"/>
     <w:multiLevelType w:val="multilevel"/>
     <w:tmpl w:val="01EE7D4C"/>
@@ -10740,7 +9822,7 @@
       </w:pPr>
     </w:lvl>
   </w:abstractNum>
-  <w:abstractNum w:abstractNumId="71" w15:restartNumberingAfterBreak="0">
+  <w:abstractNum w:abstractNumId="72" w15:restartNumberingAfterBreak="0">
     <w:nsid w:val="486F3F20"/>
     <w:multiLevelType w:val="multilevel"/>
     <w:tmpl w:val="AA061C7C"/>
@@ -10826,7 +9908,7 @@
       </w:pPr>
     </w:lvl>
   </w:abstractNum>
-  <w:abstractNum w:abstractNumId="72" w15:restartNumberingAfterBreak="0">
+  <w:abstractNum w:abstractNumId="73" w15:restartNumberingAfterBreak="0">
     <w:nsid w:val="496EB46B"/>
     <w:multiLevelType w:val="hybridMultilevel"/>
     <w:tmpl w:val="0592ED50"/>
@@ -10912,7 +9994,7 @@
       </w:pPr>
     </w:lvl>
   </w:abstractNum>
-  <w:abstractNum w:abstractNumId="73" w15:restartNumberingAfterBreak="0">
+  <w:abstractNum w:abstractNumId="74" w15:restartNumberingAfterBreak="0">
     <w:nsid w:val="4AF0D946"/>
     <w:multiLevelType w:val="multilevel"/>
     <w:tmpl w:val="FDB0D514"/>
@@ -10998,7 +10080,7 @@
       </w:pPr>
     </w:lvl>
   </w:abstractNum>
-  <w:abstractNum w:abstractNumId="74" w15:restartNumberingAfterBreak="0">
+  <w:abstractNum w:abstractNumId="75" w15:restartNumberingAfterBreak="0">
     <w:nsid w:val="4B8A96E4"/>
     <w:multiLevelType w:val="multilevel"/>
     <w:tmpl w:val="8166AA02"/>
@@ -11084,7 +10166,7 @@
       </w:pPr>
     </w:lvl>
   </w:abstractNum>
-  <w:abstractNum w:abstractNumId="75" w15:restartNumberingAfterBreak="0">
+  <w:abstractNum w:abstractNumId="76" w15:restartNumberingAfterBreak="0">
     <w:nsid w:val="4C305C18"/>
     <w:multiLevelType w:val="multilevel"/>
     <w:tmpl w:val="898C603C"/>
@@ -11197,7 +10279,7 @@
       </w:rPr>
     </w:lvl>
   </w:abstractNum>
-  <w:abstractNum w:abstractNumId="76" w15:restartNumberingAfterBreak="0">
+  <w:abstractNum w:abstractNumId="77" w15:restartNumberingAfterBreak="0">
     <w:nsid w:val="4CB6A4D1"/>
     <w:multiLevelType w:val="hybridMultilevel"/>
     <w:tmpl w:val="72721388"/>
@@ -11283,7 +10365,7 @@
       </w:pPr>
     </w:lvl>
   </w:abstractNum>
-  <w:abstractNum w:abstractNumId="77" w15:restartNumberingAfterBreak="0">
+  <w:abstractNum w:abstractNumId="78" w15:restartNumberingAfterBreak="0">
     <w:nsid w:val="4D2A65C2"/>
     <w:multiLevelType w:val="hybridMultilevel"/>
     <w:tmpl w:val="FF18FAD6"/>
@@ -11369,7 +10451,7 @@
       </w:pPr>
     </w:lvl>
   </w:abstractNum>
-  <w:abstractNum w:abstractNumId="78" w15:restartNumberingAfterBreak="0">
+  <w:abstractNum w:abstractNumId="79" w15:restartNumberingAfterBreak="0">
     <w:nsid w:val="4DF5BD29"/>
     <w:multiLevelType w:val="hybridMultilevel"/>
     <w:tmpl w:val="689C9F0C"/>
@@ -11455,7 +10537,7 @@
       </w:pPr>
     </w:lvl>
   </w:abstractNum>
-  <w:abstractNum w:abstractNumId="79" w15:restartNumberingAfterBreak="0">
+  <w:abstractNum w:abstractNumId="80" w15:restartNumberingAfterBreak="0">
     <w:nsid w:val="4DF7CCD3"/>
     <w:multiLevelType w:val="multilevel"/>
     <w:tmpl w:val="400C8780"/>
@@ -11541,7 +10623,7 @@
       </w:pPr>
     </w:lvl>
   </w:abstractNum>
-  <w:abstractNum w:abstractNumId="80" w15:restartNumberingAfterBreak="0">
+  <w:abstractNum w:abstractNumId="81" w15:restartNumberingAfterBreak="0">
     <w:nsid w:val="4E1D9962"/>
     <w:multiLevelType w:val="multilevel"/>
     <w:tmpl w:val="1D521FE8"/>
@@ -11627,7 +10709,7 @@
       </w:pPr>
     </w:lvl>
   </w:abstractNum>
-  <w:abstractNum w:abstractNumId="81" w15:restartNumberingAfterBreak="0">
+  <w:abstractNum w:abstractNumId="82" w15:restartNumberingAfterBreak="0">
     <w:nsid w:val="4E6A70AC"/>
     <w:multiLevelType w:val="hybridMultilevel"/>
     <w:tmpl w:val="6B74C5E4"/>
@@ -11713,7 +10795,7 @@
       </w:pPr>
     </w:lvl>
   </w:abstractNum>
-  <w:abstractNum w:abstractNumId="82" w15:restartNumberingAfterBreak="0">
+  <w:abstractNum w:abstractNumId="83" w15:restartNumberingAfterBreak="0">
     <w:nsid w:val="4E9264C0"/>
     <w:multiLevelType w:val="multilevel"/>
     <w:tmpl w:val="9BD482CA"/>
@@ -11799,7 +10881,7 @@
       </w:pPr>
     </w:lvl>
   </w:abstractNum>
-  <w:abstractNum w:abstractNumId="83" w15:restartNumberingAfterBreak="0">
+  <w:abstractNum w:abstractNumId="84" w15:restartNumberingAfterBreak="0">
     <w:nsid w:val="4F472580"/>
     <w:multiLevelType w:val="hybridMultilevel"/>
     <w:tmpl w:val="06288942"/>
@@ -11885,7 +10967,7 @@
       </w:pPr>
     </w:lvl>
   </w:abstractNum>
-  <w:abstractNum w:abstractNumId="84" w15:restartNumberingAfterBreak="0">
+  <w:abstractNum w:abstractNumId="85" w15:restartNumberingAfterBreak="0">
     <w:nsid w:val="507B5048"/>
     <w:multiLevelType w:val="hybridMultilevel"/>
     <w:tmpl w:val="96F47516"/>
@@ -11971,7 +11053,7 @@
       </w:pPr>
     </w:lvl>
   </w:abstractNum>
-  <w:abstractNum w:abstractNumId="85" w15:restartNumberingAfterBreak="0">
+  <w:abstractNum w:abstractNumId="86" w15:restartNumberingAfterBreak="0">
     <w:nsid w:val="5146CCA5"/>
     <w:multiLevelType w:val="multilevel"/>
     <w:tmpl w:val="B9D0E9B2"/>
@@ -12057,7 +11139,7 @@
       </w:pPr>
     </w:lvl>
   </w:abstractNum>
-  <w:abstractNum w:abstractNumId="86" w15:restartNumberingAfterBreak="0">
+  <w:abstractNum w:abstractNumId="87" w15:restartNumberingAfterBreak="0">
     <w:nsid w:val="519D0969"/>
     <w:multiLevelType w:val="multilevel"/>
     <w:tmpl w:val="7B66944A"/>
@@ -12143,7 +11225,7 @@
       </w:pPr>
     </w:lvl>
   </w:abstractNum>
-  <w:abstractNum w:abstractNumId="87" w15:restartNumberingAfterBreak="0">
+  <w:abstractNum w:abstractNumId="88" w15:restartNumberingAfterBreak="0">
     <w:nsid w:val="53AAC476"/>
     <w:multiLevelType w:val="hybridMultilevel"/>
     <w:tmpl w:val="6582B626"/>
@@ -12229,7 +11311,7 @@
       </w:pPr>
     </w:lvl>
   </w:abstractNum>
-  <w:abstractNum w:abstractNumId="88" w15:restartNumberingAfterBreak="0">
+  <w:abstractNum w:abstractNumId="89" w15:restartNumberingAfterBreak="0">
     <w:nsid w:val="544DBD78"/>
     <w:multiLevelType w:val="hybridMultilevel"/>
     <w:tmpl w:val="82D0C390"/>
@@ -12315,7 +11397,7 @@
       </w:pPr>
     </w:lvl>
   </w:abstractNum>
-  <w:abstractNum w:abstractNumId="89" w15:restartNumberingAfterBreak="0">
+  <w:abstractNum w:abstractNumId="90" w15:restartNumberingAfterBreak="0">
     <w:nsid w:val="551C3BC7"/>
     <w:multiLevelType w:val="hybridMultilevel"/>
     <w:tmpl w:val="A0F45D78"/>
@@ -12401,7 +11483,7 @@
       </w:pPr>
     </w:lvl>
   </w:abstractNum>
-  <w:abstractNum w:abstractNumId="90" w15:restartNumberingAfterBreak="0">
+  <w:abstractNum w:abstractNumId="91" w15:restartNumberingAfterBreak="0">
     <w:nsid w:val="55B3EE2C"/>
     <w:multiLevelType w:val="multilevel"/>
     <w:tmpl w:val="91D29782"/>
@@ -12487,7 +11569,7 @@
       </w:pPr>
     </w:lvl>
   </w:abstractNum>
-  <w:abstractNum w:abstractNumId="91" w15:restartNumberingAfterBreak="0">
+  <w:abstractNum w:abstractNumId="92" w15:restartNumberingAfterBreak="0">
     <w:nsid w:val="560337BA"/>
     <w:multiLevelType w:val="multilevel"/>
     <w:tmpl w:val="30B84E72"/>
@@ -12573,7 +11655,7 @@
       </w:pPr>
     </w:lvl>
   </w:abstractNum>
-  <w:abstractNum w:abstractNumId="92" w15:restartNumberingAfterBreak="0">
+  <w:abstractNum w:abstractNumId="93" w15:restartNumberingAfterBreak="0">
     <w:nsid w:val="5714DD06"/>
     <w:multiLevelType w:val="hybridMultilevel"/>
     <w:tmpl w:val="2DE04652"/>
@@ -12659,7 +11741,7 @@
       </w:pPr>
     </w:lvl>
   </w:abstractNum>
-  <w:abstractNum w:abstractNumId="93" w15:restartNumberingAfterBreak="0">
+  <w:abstractNum w:abstractNumId="94" w15:restartNumberingAfterBreak="0">
     <w:nsid w:val="57EB277E"/>
     <w:multiLevelType w:val="hybridMultilevel"/>
     <w:tmpl w:val="2C9CDD70"/>
@@ -12772,7 +11854,7 @@
       </w:rPr>
     </w:lvl>
   </w:abstractNum>
-  <w:abstractNum w:abstractNumId="94" w15:restartNumberingAfterBreak="0">
+  <w:abstractNum w:abstractNumId="95" w15:restartNumberingAfterBreak="0">
     <w:nsid w:val="5A91A6B4"/>
     <w:multiLevelType w:val="multilevel"/>
     <w:tmpl w:val="17CAF2CC"/>
@@ -12858,7 +11940,7 @@
       </w:pPr>
     </w:lvl>
   </w:abstractNum>
-  <w:abstractNum w:abstractNumId="95" w15:restartNumberingAfterBreak="0">
+  <w:abstractNum w:abstractNumId="96" w15:restartNumberingAfterBreak="0">
     <w:nsid w:val="5ADA430A"/>
     <w:multiLevelType w:val="hybridMultilevel"/>
     <w:tmpl w:val="CF3E27A4"/>
@@ -12944,7 +12026,7 @@
       </w:pPr>
     </w:lvl>
   </w:abstractNum>
-  <w:abstractNum w:abstractNumId="96" w15:restartNumberingAfterBreak="0">
+  <w:abstractNum w:abstractNumId="97" w15:restartNumberingAfterBreak="0">
     <w:nsid w:val="5BBD0DAA"/>
     <w:multiLevelType w:val="hybridMultilevel"/>
     <w:tmpl w:val="309655DC"/>
@@ -13030,7 +12112,7 @@
       </w:pPr>
     </w:lvl>
   </w:abstractNum>
-  <w:abstractNum w:abstractNumId="97" w15:restartNumberingAfterBreak="0">
+  <w:abstractNum w:abstractNumId="98" w15:restartNumberingAfterBreak="0">
     <w:nsid w:val="5C55B57B"/>
     <w:multiLevelType w:val="multilevel"/>
     <w:tmpl w:val="6AF6FA26"/>
@@ -13116,7 +12198,7 @@
       </w:pPr>
     </w:lvl>
   </w:abstractNum>
-  <w:abstractNum w:abstractNumId="98" w15:restartNumberingAfterBreak="0">
+  <w:abstractNum w:abstractNumId="99" w15:restartNumberingAfterBreak="0">
     <w:nsid w:val="5CF5FF6B"/>
     <w:multiLevelType w:val="multilevel"/>
     <w:tmpl w:val="9404C89C"/>
@@ -13202,7 +12284,7 @@
       </w:pPr>
     </w:lvl>
   </w:abstractNum>
-  <w:abstractNum w:abstractNumId="99" w15:restartNumberingAfterBreak="0">
+  <w:abstractNum w:abstractNumId="100" w15:restartNumberingAfterBreak="0">
     <w:nsid w:val="5D21FDB3"/>
     <w:multiLevelType w:val="multilevel"/>
     <w:tmpl w:val="C062F1F4"/>
@@ -13288,7 +12370,7 @@
       </w:pPr>
     </w:lvl>
   </w:abstractNum>
-  <w:abstractNum w:abstractNumId="100" w15:restartNumberingAfterBreak="0">
+  <w:abstractNum w:abstractNumId="101" w15:restartNumberingAfterBreak="0">
     <w:nsid w:val="5D3E4014"/>
     <w:multiLevelType w:val="multilevel"/>
     <w:tmpl w:val="90A4835A"/>
@@ -13374,7 +12456,7 @@
       </w:pPr>
     </w:lvl>
   </w:abstractNum>
-  <w:abstractNum w:abstractNumId="101" w15:restartNumberingAfterBreak="0">
+  <w:abstractNum w:abstractNumId="102" w15:restartNumberingAfterBreak="0">
     <w:nsid w:val="5F183F5C"/>
     <w:multiLevelType w:val="hybridMultilevel"/>
     <w:tmpl w:val="B27E205E"/>
@@ -13460,7 +12542,7 @@
       </w:pPr>
     </w:lvl>
   </w:abstractNum>
-  <w:abstractNum w:abstractNumId="102" w15:restartNumberingAfterBreak="0">
+  <w:abstractNum w:abstractNumId="103" w15:restartNumberingAfterBreak="0">
     <w:nsid w:val="61067BEB"/>
     <w:multiLevelType w:val="multilevel"/>
     <w:tmpl w:val="6F4E633C"/>
@@ -13546,7 +12628,7 @@
       </w:pPr>
     </w:lvl>
   </w:abstractNum>
-  <w:abstractNum w:abstractNumId="103" w15:restartNumberingAfterBreak="0">
+  <w:abstractNum w:abstractNumId="104" w15:restartNumberingAfterBreak="0">
     <w:nsid w:val="610ACB67"/>
     <w:multiLevelType w:val="multilevel"/>
     <w:tmpl w:val="27BCB64E"/>
@@ -13632,7 +12714,7 @@
       </w:pPr>
     </w:lvl>
   </w:abstractNum>
-  <w:abstractNum w:abstractNumId="104" w15:restartNumberingAfterBreak="0">
+  <w:abstractNum w:abstractNumId="105" w15:restartNumberingAfterBreak="0">
     <w:nsid w:val="6182FCC4"/>
     <w:multiLevelType w:val="multilevel"/>
     <w:tmpl w:val="436275C6"/>
@@ -13718,7 +12800,7 @@
       </w:pPr>
     </w:lvl>
   </w:abstractNum>
-  <w:abstractNum w:abstractNumId="105" w15:restartNumberingAfterBreak="0">
+  <w:abstractNum w:abstractNumId="106" w15:restartNumberingAfterBreak="0">
     <w:nsid w:val="61CCFB81"/>
     <w:multiLevelType w:val="hybridMultilevel"/>
     <w:tmpl w:val="1BBC506C"/>
@@ -13804,7 +12886,7 @@
       </w:pPr>
     </w:lvl>
   </w:abstractNum>
-  <w:abstractNum w:abstractNumId="106" w15:restartNumberingAfterBreak="0">
+  <w:abstractNum w:abstractNumId="107" w15:restartNumberingAfterBreak="0">
     <w:nsid w:val="62A92A31"/>
     <w:multiLevelType w:val="hybridMultilevel"/>
     <w:tmpl w:val="1CC88ECA"/>
@@ -13890,7 +12972,7 @@
       </w:pPr>
     </w:lvl>
   </w:abstractNum>
-  <w:abstractNum w:abstractNumId="107" w15:restartNumberingAfterBreak="0">
+  <w:abstractNum w:abstractNumId="108" w15:restartNumberingAfterBreak="0">
     <w:nsid w:val="64236564"/>
     <w:multiLevelType w:val="multilevel"/>
     <w:tmpl w:val="908E0F9E"/>
@@ -13976,7 +13058,7 @@
       </w:pPr>
     </w:lvl>
   </w:abstractNum>
-  <w:abstractNum w:abstractNumId="108" w15:restartNumberingAfterBreak="0">
+  <w:abstractNum w:abstractNumId="109" w15:restartNumberingAfterBreak="0">
     <w:nsid w:val="648E8699"/>
     <w:multiLevelType w:val="hybridMultilevel"/>
     <w:tmpl w:val="FFFFFFFF"/>
@@ -14062,7 +13144,7 @@
       </w:pPr>
     </w:lvl>
   </w:abstractNum>
-  <w:abstractNum w:abstractNumId="109" w15:restartNumberingAfterBreak="0">
+  <w:abstractNum w:abstractNumId="110" w15:restartNumberingAfterBreak="0">
     <w:nsid w:val="656E2A9C"/>
     <w:multiLevelType w:val="multilevel"/>
     <w:tmpl w:val="4EB04374"/>
@@ -14148,7 +13230,7 @@
       </w:pPr>
     </w:lvl>
   </w:abstractNum>
-  <w:abstractNum w:abstractNumId="110" w15:restartNumberingAfterBreak="0">
+  <w:abstractNum w:abstractNumId="111" w15:restartNumberingAfterBreak="0">
     <w:nsid w:val="65A59AA5"/>
     <w:multiLevelType w:val="multilevel"/>
     <w:tmpl w:val="6532A2FC"/>
@@ -14234,7 +13316,7 @@
       </w:pPr>
     </w:lvl>
   </w:abstractNum>
-  <w:abstractNum w:abstractNumId="111" w15:restartNumberingAfterBreak="0">
+  <w:abstractNum w:abstractNumId="112" w15:restartNumberingAfterBreak="0">
     <w:nsid w:val="670EF413"/>
     <w:multiLevelType w:val="hybridMultilevel"/>
     <w:tmpl w:val="25F80F86"/>
@@ -14320,7 +13402,7 @@
       </w:pPr>
     </w:lvl>
   </w:abstractNum>
-  <w:abstractNum w:abstractNumId="112" w15:restartNumberingAfterBreak="0">
+  <w:abstractNum w:abstractNumId="113" w15:restartNumberingAfterBreak="0">
     <w:nsid w:val="690E2304"/>
     <w:multiLevelType w:val="multilevel"/>
     <w:tmpl w:val="C3E6E012"/>
@@ -14406,7 +13488,7 @@
       </w:pPr>
     </w:lvl>
   </w:abstractNum>
-  <w:abstractNum w:abstractNumId="113" w15:restartNumberingAfterBreak="0">
+  <w:abstractNum w:abstractNumId="114" w15:restartNumberingAfterBreak="0">
     <w:nsid w:val="6B38EF70"/>
     <w:multiLevelType w:val="hybridMultilevel"/>
     <w:tmpl w:val="444C9918"/>
@@ -14492,7 +13574,7 @@
       </w:pPr>
     </w:lvl>
   </w:abstractNum>
-  <w:abstractNum w:abstractNumId="114" w15:restartNumberingAfterBreak="0">
+  <w:abstractNum w:abstractNumId="115" w15:restartNumberingAfterBreak="0">
     <w:nsid w:val="6B7308A6"/>
     <w:multiLevelType w:val="multilevel"/>
     <w:tmpl w:val="8042F682"/>
@@ -14578,7 +13660,7 @@
       </w:pPr>
     </w:lvl>
   </w:abstractNum>
-  <w:abstractNum w:abstractNumId="115" w15:restartNumberingAfterBreak="0">
+  <w:abstractNum w:abstractNumId="116" w15:restartNumberingAfterBreak="0">
     <w:nsid w:val="6B77312E"/>
     <w:multiLevelType w:val="multilevel"/>
     <w:tmpl w:val="212E37A4"/>
@@ -14664,7 +13746,7 @@
       </w:pPr>
     </w:lvl>
   </w:abstractNum>
-  <w:abstractNum w:abstractNumId="116" w15:restartNumberingAfterBreak="0">
+  <w:abstractNum w:abstractNumId="117" w15:restartNumberingAfterBreak="0">
     <w:nsid w:val="6BEC3E9F"/>
     <w:multiLevelType w:val="hybridMultilevel"/>
     <w:tmpl w:val="A17EFC82"/>
@@ -14750,7 +13832,7 @@
       </w:pPr>
     </w:lvl>
   </w:abstractNum>
-  <w:abstractNum w:abstractNumId="117" w15:restartNumberingAfterBreak="0">
+  <w:abstractNum w:abstractNumId="118" w15:restartNumberingAfterBreak="0">
     <w:nsid w:val="6F038BEC"/>
     <w:multiLevelType w:val="hybridMultilevel"/>
     <w:tmpl w:val="F4C6D622"/>
@@ -14836,7 +13918,7 @@
       </w:pPr>
     </w:lvl>
   </w:abstractNum>
-  <w:abstractNum w:abstractNumId="118" w15:restartNumberingAfterBreak="0">
+  <w:abstractNum w:abstractNumId="119" w15:restartNumberingAfterBreak="0">
     <w:nsid w:val="6F366F86"/>
     <w:multiLevelType w:val="multilevel"/>
     <w:tmpl w:val="4160660E"/>
@@ -14922,7 +14004,7 @@
       </w:pPr>
     </w:lvl>
   </w:abstractNum>
-  <w:abstractNum w:abstractNumId="119" w15:restartNumberingAfterBreak="0">
+  <w:abstractNum w:abstractNumId="120" w15:restartNumberingAfterBreak="0">
     <w:nsid w:val="73854022"/>
     <w:multiLevelType w:val="multilevel"/>
     <w:tmpl w:val="A35A4C36"/>
@@ -15008,7 +14090,7 @@
       </w:pPr>
     </w:lvl>
   </w:abstractNum>
-  <w:abstractNum w:abstractNumId="120" w15:restartNumberingAfterBreak="0">
+  <w:abstractNum w:abstractNumId="121" w15:restartNumberingAfterBreak="0">
     <w:nsid w:val="73B0D103"/>
     <w:multiLevelType w:val="hybridMultilevel"/>
     <w:tmpl w:val="F46A29DA"/>
@@ -15094,7 +14176,7 @@
       </w:pPr>
     </w:lvl>
   </w:abstractNum>
-  <w:abstractNum w:abstractNumId="121" w15:restartNumberingAfterBreak="0">
+  <w:abstractNum w:abstractNumId="122" w15:restartNumberingAfterBreak="0">
     <w:nsid w:val="73D776D8"/>
     <w:multiLevelType w:val="multilevel"/>
     <w:tmpl w:val="EE8CEE98"/>
@@ -15180,7 +14262,7 @@
       </w:pPr>
     </w:lvl>
   </w:abstractNum>
-  <w:abstractNum w:abstractNumId="122" w15:restartNumberingAfterBreak="0">
+  <w:abstractNum w:abstractNumId="123" w15:restartNumberingAfterBreak="0">
     <w:nsid w:val="74B43AE9"/>
     <w:multiLevelType w:val="multilevel"/>
     <w:tmpl w:val="69820322"/>
@@ -15266,7 +14348,7 @@
       </w:pPr>
     </w:lvl>
   </w:abstractNum>
-  <w:abstractNum w:abstractNumId="123" w15:restartNumberingAfterBreak="0">
+  <w:abstractNum w:abstractNumId="124" w15:restartNumberingAfterBreak="0">
     <w:nsid w:val="76472E15"/>
     <w:multiLevelType w:val="hybridMultilevel"/>
     <w:tmpl w:val="6758FE8C"/>
@@ -15352,7 +14434,7 @@
       </w:pPr>
     </w:lvl>
   </w:abstractNum>
-  <w:abstractNum w:abstractNumId="124" w15:restartNumberingAfterBreak="0">
+  <w:abstractNum w:abstractNumId="125" w15:restartNumberingAfterBreak="0">
     <w:nsid w:val="77B98DB9"/>
     <w:multiLevelType w:val="hybridMultilevel"/>
     <w:tmpl w:val="68CE2540"/>
@@ -15438,7 +14520,7 @@
       </w:pPr>
     </w:lvl>
   </w:abstractNum>
-  <w:abstractNum w:abstractNumId="125" w15:restartNumberingAfterBreak="0">
+  <w:abstractNum w:abstractNumId="126" w15:restartNumberingAfterBreak="0">
     <w:nsid w:val="77FE2880"/>
     <w:multiLevelType w:val="hybridMultilevel"/>
     <w:tmpl w:val="0556210E"/>
@@ -15524,7 +14606,7 @@
       </w:pPr>
     </w:lvl>
   </w:abstractNum>
-  <w:abstractNum w:abstractNumId="126" w15:restartNumberingAfterBreak="0">
+  <w:abstractNum w:abstractNumId="127" w15:restartNumberingAfterBreak="0">
     <w:nsid w:val="7865F98F"/>
     <w:multiLevelType w:val="hybridMultilevel"/>
     <w:tmpl w:val="65109524"/>
@@ -15610,7 +14692,7 @@
       </w:pPr>
     </w:lvl>
   </w:abstractNum>
-  <w:abstractNum w:abstractNumId="127" w15:restartNumberingAfterBreak="0">
+  <w:abstractNum w:abstractNumId="128" w15:restartNumberingAfterBreak="0">
     <w:nsid w:val="78800B64"/>
     <w:multiLevelType w:val="hybridMultilevel"/>
     <w:tmpl w:val="7B307382"/>
@@ -15696,7 +14778,7 @@
       </w:pPr>
     </w:lvl>
   </w:abstractNum>
-  <w:abstractNum w:abstractNumId="128" w15:restartNumberingAfterBreak="0">
+  <w:abstractNum w:abstractNumId="129" w15:restartNumberingAfterBreak="0">
     <w:nsid w:val="79960AC9"/>
     <w:multiLevelType w:val="hybridMultilevel"/>
     <w:tmpl w:val="595458B6"/>
@@ -15782,7 +14864,7 @@
       </w:pPr>
     </w:lvl>
   </w:abstractNum>
-  <w:abstractNum w:abstractNumId="129" w15:restartNumberingAfterBreak="0">
+  <w:abstractNum w:abstractNumId="130" w15:restartNumberingAfterBreak="0">
     <w:nsid w:val="7ADCF771"/>
     <w:multiLevelType w:val="hybridMultilevel"/>
     <w:tmpl w:val="89D63A0C"/>
@@ -15868,7 +14950,7 @@
       </w:pPr>
     </w:lvl>
   </w:abstractNum>
-  <w:abstractNum w:abstractNumId="130" w15:restartNumberingAfterBreak="0">
+  <w:abstractNum w:abstractNumId="131" w15:restartNumberingAfterBreak="0">
     <w:nsid w:val="7BBC1DC9"/>
     <w:multiLevelType w:val="multilevel"/>
     <w:tmpl w:val="7A36D0F8"/>
@@ -15954,7 +15036,7 @@
       </w:pPr>
     </w:lvl>
   </w:abstractNum>
-  <w:abstractNum w:abstractNumId="131" w15:restartNumberingAfterBreak="0">
+  <w:abstractNum w:abstractNumId="132" w15:restartNumberingAfterBreak="0">
     <w:nsid w:val="7C6F2F31"/>
     <w:multiLevelType w:val="multilevel"/>
     <w:tmpl w:val="BCB03E66"/>
@@ -16040,7 +15122,7 @@
       </w:pPr>
     </w:lvl>
   </w:abstractNum>
-  <w:abstractNum w:abstractNumId="132" w15:restartNumberingAfterBreak="0">
+  <w:abstractNum w:abstractNumId="133" w15:restartNumberingAfterBreak="0">
     <w:nsid w:val="7CE538FD"/>
     <w:multiLevelType w:val="hybridMultilevel"/>
     <w:tmpl w:val="1ECE478E"/>
@@ -16126,7 +15208,7 @@
       </w:pPr>
     </w:lvl>
   </w:abstractNum>
-  <w:abstractNum w:abstractNumId="133" w15:restartNumberingAfterBreak="0">
+  <w:abstractNum w:abstractNumId="134" w15:restartNumberingAfterBreak="0">
     <w:nsid w:val="7D858A2F"/>
     <w:multiLevelType w:val="hybridMultilevel"/>
     <w:tmpl w:val="438222C4"/>
@@ -16213,406 +15295,409 @@
     </w:lvl>
   </w:abstractNum>
   <w:num w:numId="1" w16cid:durableId="1312829281">
-    <w:abstractNumId w:val="96"/>
+    <w:abstractNumId w:val="97"/>
   </w:num>
   <w:num w:numId="2" w16cid:durableId="917710095">
-    <w:abstractNumId w:val="52"/>
+    <w:abstractNumId w:val="53"/>
   </w:num>
   <w:num w:numId="3" w16cid:durableId="747657603">
-    <w:abstractNumId w:val="42"/>
+    <w:abstractNumId w:val="43"/>
   </w:num>
   <w:num w:numId="4" w16cid:durableId="1546602749">
-    <w:abstractNumId w:val="5"/>
+    <w:abstractNumId w:val="6"/>
   </w:num>
   <w:num w:numId="5" w16cid:durableId="553851788">
+    <w:abstractNumId w:val="78"/>
+  </w:num>
+  <w:num w:numId="6" w16cid:durableId="462424704">
+    <w:abstractNumId w:val="58"/>
+  </w:num>
+  <w:num w:numId="7" w16cid:durableId="1978296438">
+    <w:abstractNumId w:val="9"/>
+  </w:num>
+  <w:num w:numId="8" w16cid:durableId="1189559670">
+    <w:abstractNumId w:val="50"/>
+  </w:num>
+  <w:num w:numId="9" w16cid:durableId="693966065">
+    <w:abstractNumId w:val="10"/>
+  </w:num>
+  <w:num w:numId="10" w16cid:durableId="1783376038">
+    <w:abstractNumId w:val="79"/>
+  </w:num>
+  <w:num w:numId="11" w16cid:durableId="848954174">
+    <w:abstractNumId w:val="93"/>
+  </w:num>
+  <w:num w:numId="12" w16cid:durableId="1314528117">
+    <w:abstractNumId w:val="133"/>
+  </w:num>
+  <w:num w:numId="13" w16cid:durableId="550730405">
+    <w:abstractNumId w:val="117"/>
+  </w:num>
+  <w:num w:numId="14" w16cid:durableId="650794557">
+    <w:abstractNumId w:val="63"/>
+  </w:num>
+  <w:num w:numId="15" w16cid:durableId="430785873">
+    <w:abstractNumId w:val="128"/>
+  </w:num>
+  <w:num w:numId="16" w16cid:durableId="288364506">
+    <w:abstractNumId w:val="33"/>
+  </w:num>
+  <w:num w:numId="17" w16cid:durableId="1006327019">
+    <w:abstractNumId w:val="127"/>
+  </w:num>
+  <w:num w:numId="18" w16cid:durableId="2020816696">
+    <w:abstractNumId w:val="56"/>
+  </w:num>
+  <w:num w:numId="19" w16cid:durableId="969701927">
+    <w:abstractNumId w:val="88"/>
+  </w:num>
+  <w:num w:numId="20" w16cid:durableId="1202473827">
+    <w:abstractNumId w:val="90"/>
+  </w:num>
+  <w:num w:numId="21" w16cid:durableId="472796420">
+    <w:abstractNumId w:val="11"/>
+  </w:num>
+  <w:num w:numId="22" w16cid:durableId="1898778015">
+    <w:abstractNumId w:val="107"/>
+  </w:num>
+  <w:num w:numId="23" w16cid:durableId="1713308141">
+    <w:abstractNumId w:val="21"/>
+  </w:num>
+  <w:num w:numId="24" w16cid:durableId="1386953323">
+    <w:abstractNumId w:val="15"/>
+  </w:num>
+  <w:num w:numId="25" w16cid:durableId="1708752459">
+    <w:abstractNumId w:val="61"/>
+  </w:num>
+  <w:num w:numId="26" w16cid:durableId="1509832789">
     <w:abstractNumId w:val="77"/>
   </w:num>
-  <w:num w:numId="6" w16cid:durableId="462424704">
-    <w:abstractNumId w:val="57"/>
-  </w:num>
-  <w:num w:numId="7" w16cid:durableId="1978296438">
-    <w:abstractNumId w:val="8"/>
-  </w:num>
-  <w:num w:numId="8" w16cid:durableId="1189559670">
-    <w:abstractNumId w:val="49"/>
-  </w:num>
-  <w:num w:numId="9" w16cid:durableId="693966065">
-    <w:abstractNumId w:val="9"/>
-  </w:num>
-  <w:num w:numId="10" w16cid:durableId="1783376038">
-    <w:abstractNumId w:val="78"/>
-  </w:num>
-  <w:num w:numId="11" w16cid:durableId="848954174">
-    <w:abstractNumId w:val="92"/>
-  </w:num>
-  <w:num w:numId="12" w16cid:durableId="1314528117">
-    <w:abstractNumId w:val="132"/>
-  </w:num>
-  <w:num w:numId="13" w16cid:durableId="550730405">
-    <w:abstractNumId w:val="116"/>
-  </w:num>
-  <w:num w:numId="14" w16cid:durableId="650794557">
-    <w:abstractNumId w:val="62"/>
-  </w:num>
-  <w:num w:numId="15" w16cid:durableId="430785873">
-    <w:abstractNumId w:val="127"/>
-  </w:num>
-  <w:num w:numId="16" w16cid:durableId="288364506">
-    <w:abstractNumId w:val="32"/>
-  </w:num>
-  <w:num w:numId="17" w16cid:durableId="1006327019">
-    <w:abstractNumId w:val="126"/>
-  </w:num>
-  <w:num w:numId="18" w16cid:durableId="2020816696">
-    <w:abstractNumId w:val="55"/>
-  </w:num>
-  <w:num w:numId="19" w16cid:durableId="969701927">
-    <w:abstractNumId w:val="87"/>
-  </w:num>
-  <w:num w:numId="20" w16cid:durableId="1202473827">
-    <w:abstractNumId w:val="89"/>
-  </w:num>
-  <w:num w:numId="21" w16cid:durableId="472796420">
-    <w:abstractNumId w:val="10"/>
-  </w:num>
-  <w:num w:numId="22" w16cid:durableId="1898778015">
-    <w:abstractNumId w:val="106"/>
-  </w:num>
-  <w:num w:numId="23" w16cid:durableId="1713308141">
-    <w:abstractNumId w:val="20"/>
-  </w:num>
-  <w:num w:numId="24" w16cid:durableId="1386953323">
-    <w:abstractNumId w:val="14"/>
-  </w:num>
-  <w:num w:numId="25" w16cid:durableId="1708752459">
-    <w:abstractNumId w:val="60"/>
-  </w:num>
-  <w:num w:numId="26" w16cid:durableId="1509832789">
-    <w:abstractNumId w:val="76"/>
-  </w:num>
   <w:num w:numId="27" w16cid:durableId="547038370">
-    <w:abstractNumId w:val="101"/>
+    <w:abstractNumId w:val="102"/>
   </w:num>
   <w:num w:numId="28" w16cid:durableId="1805082089">
-    <w:abstractNumId w:val="84"/>
+    <w:abstractNumId w:val="85"/>
   </w:num>
   <w:num w:numId="29" w16cid:durableId="2033452832">
-    <w:abstractNumId w:val="37"/>
+    <w:abstractNumId w:val="38"/>
   </w:num>
   <w:num w:numId="30" w16cid:durableId="2035569317">
-    <w:abstractNumId w:val="69"/>
+    <w:abstractNumId w:val="70"/>
   </w:num>
   <w:num w:numId="31" w16cid:durableId="1806967781">
-    <w:abstractNumId w:val="81"/>
+    <w:abstractNumId w:val="82"/>
   </w:num>
   <w:num w:numId="32" w16cid:durableId="655690347">
-    <w:abstractNumId w:val="39"/>
+    <w:abstractNumId w:val="40"/>
   </w:num>
   <w:num w:numId="33" w16cid:durableId="1162046020">
-    <w:abstractNumId w:val="40"/>
+    <w:abstractNumId w:val="41"/>
   </w:num>
   <w:num w:numId="34" w16cid:durableId="1734693935">
-    <w:abstractNumId w:val="43"/>
+    <w:abstractNumId w:val="44"/>
   </w:num>
   <w:num w:numId="35" w16cid:durableId="1208297896">
     <w:abstractNumId w:val="2"/>
   </w:num>
   <w:num w:numId="36" w16cid:durableId="174618623">
-    <w:abstractNumId w:val="36"/>
+    <w:abstractNumId w:val="37"/>
   </w:num>
   <w:num w:numId="37" w16cid:durableId="208079321">
-    <w:abstractNumId w:val="56"/>
+    <w:abstractNumId w:val="57"/>
   </w:num>
   <w:num w:numId="38" w16cid:durableId="318001643">
-    <w:abstractNumId w:val="17"/>
+    <w:abstractNumId w:val="18"/>
   </w:num>
   <w:num w:numId="39" w16cid:durableId="1043483478">
-    <w:abstractNumId w:val="50"/>
+    <w:abstractNumId w:val="51"/>
   </w:num>
   <w:num w:numId="40" w16cid:durableId="382018959">
-    <w:abstractNumId w:val="41"/>
+    <w:abstractNumId w:val="42"/>
   </w:num>
   <w:num w:numId="41" w16cid:durableId="898901619">
     <w:abstractNumId w:val="3"/>
   </w:num>
   <w:num w:numId="42" w16cid:durableId="1688605449">
-    <w:abstractNumId w:val="26"/>
+    <w:abstractNumId w:val="27"/>
   </w:num>
   <w:num w:numId="43" w16cid:durableId="368725364">
-    <w:abstractNumId w:val="88"/>
+    <w:abstractNumId w:val="89"/>
   </w:num>
   <w:num w:numId="44" w16cid:durableId="760494764">
-    <w:abstractNumId w:val="123"/>
+    <w:abstractNumId w:val="124"/>
   </w:num>
   <w:num w:numId="45" w16cid:durableId="818963345">
-    <w:abstractNumId w:val="72"/>
+    <w:abstractNumId w:val="73"/>
   </w:num>
   <w:num w:numId="46" w16cid:durableId="966933685">
-    <w:abstractNumId w:val="65"/>
+    <w:abstractNumId w:val="66"/>
   </w:num>
   <w:num w:numId="47" w16cid:durableId="425613468">
-    <w:abstractNumId w:val="47"/>
+    <w:abstractNumId w:val="48"/>
   </w:num>
   <w:num w:numId="48" w16cid:durableId="650332965">
-    <w:abstractNumId w:val="113"/>
+    <w:abstractNumId w:val="114"/>
   </w:num>
   <w:num w:numId="49" w16cid:durableId="192111278">
-    <w:abstractNumId w:val="105"/>
+    <w:abstractNumId w:val="106"/>
   </w:num>
   <w:num w:numId="50" w16cid:durableId="1156843989">
-    <w:abstractNumId w:val="128"/>
+    <w:abstractNumId w:val="129"/>
   </w:num>
   <w:num w:numId="51" w16cid:durableId="1481577250">
-    <w:abstractNumId w:val="38"/>
+    <w:abstractNumId w:val="39"/>
   </w:num>
   <w:num w:numId="52" w16cid:durableId="1385985484">
-    <w:abstractNumId w:val="53"/>
+    <w:abstractNumId w:val="54"/>
   </w:num>
   <w:num w:numId="53" w16cid:durableId="1327393198">
-    <w:abstractNumId w:val="129"/>
+    <w:abstractNumId w:val="130"/>
   </w:num>
   <w:num w:numId="54" w16cid:durableId="1578322002">
-    <w:abstractNumId w:val="133"/>
+    <w:abstractNumId w:val="134"/>
   </w:num>
   <w:num w:numId="55" w16cid:durableId="1608657871">
-    <w:abstractNumId w:val="30"/>
+    <w:abstractNumId w:val="31"/>
   </w:num>
   <w:num w:numId="56" w16cid:durableId="781267454">
-    <w:abstractNumId w:val="23"/>
+    <w:abstractNumId w:val="24"/>
   </w:num>
   <w:num w:numId="57" w16cid:durableId="305621636">
-    <w:abstractNumId w:val="117"/>
+    <w:abstractNumId w:val="118"/>
   </w:num>
   <w:num w:numId="58" w16cid:durableId="2071420500">
-    <w:abstractNumId w:val="111"/>
+    <w:abstractNumId w:val="112"/>
   </w:num>
   <w:num w:numId="59" w16cid:durableId="203292847">
-    <w:abstractNumId w:val="95"/>
+    <w:abstractNumId w:val="96"/>
   </w:num>
   <w:num w:numId="60" w16cid:durableId="1896159101">
-    <w:abstractNumId w:val="124"/>
+    <w:abstractNumId w:val="125"/>
   </w:num>
   <w:num w:numId="61" w16cid:durableId="2088335828">
-    <w:abstractNumId w:val="63"/>
+    <w:abstractNumId w:val="64"/>
   </w:num>
   <w:num w:numId="62" w16cid:durableId="1133718882">
     <w:abstractNumId w:val="0"/>
   </w:num>
   <w:num w:numId="63" w16cid:durableId="117380908">
-    <w:abstractNumId w:val="83"/>
+    <w:abstractNumId w:val="84"/>
   </w:num>
   <w:num w:numId="64" w16cid:durableId="44643395">
-    <w:abstractNumId w:val="64"/>
+    <w:abstractNumId w:val="65"/>
   </w:num>
   <w:num w:numId="65" w16cid:durableId="1907837568">
-    <w:abstractNumId w:val="120"/>
+    <w:abstractNumId w:val="121"/>
   </w:num>
   <w:num w:numId="66" w16cid:durableId="1803766064">
-    <w:abstractNumId w:val="125"/>
+    <w:abstractNumId w:val="126"/>
   </w:num>
   <w:num w:numId="67" w16cid:durableId="2014214812">
-    <w:abstractNumId w:val="12"/>
+    <w:abstractNumId w:val="13"/>
   </w:num>
   <w:num w:numId="68" w16cid:durableId="736784561">
-    <w:abstractNumId w:val="51"/>
+    <w:abstractNumId w:val="52"/>
   </w:num>
   <w:num w:numId="69" w16cid:durableId="255018437">
-    <w:abstractNumId w:val="99"/>
+    <w:abstractNumId w:val="100"/>
   </w:num>
   <w:num w:numId="70" w16cid:durableId="1541042709">
-    <w:abstractNumId w:val="44"/>
+    <w:abstractNumId w:val="45"/>
   </w:num>
   <w:num w:numId="71" w16cid:durableId="2109689124">
-    <w:abstractNumId w:val="122"/>
+    <w:abstractNumId w:val="123"/>
   </w:num>
   <w:num w:numId="72" w16cid:durableId="1236089137">
-    <w:abstractNumId w:val="25"/>
+    <w:abstractNumId w:val="26"/>
   </w:num>
   <w:num w:numId="73" w16cid:durableId="5914045">
     <w:abstractNumId w:val="1"/>
   </w:num>
   <w:num w:numId="74" w16cid:durableId="619919759">
-    <w:abstractNumId w:val="73"/>
+    <w:abstractNumId w:val="74"/>
   </w:num>
   <w:num w:numId="75" w16cid:durableId="832993812">
-    <w:abstractNumId w:val="31"/>
+    <w:abstractNumId w:val="32"/>
   </w:num>
   <w:num w:numId="76" w16cid:durableId="387531883">
+    <w:abstractNumId w:val="95"/>
+  </w:num>
+  <w:num w:numId="77" w16cid:durableId="553925930">
+    <w:abstractNumId w:val="8"/>
+  </w:num>
+  <w:num w:numId="78" w16cid:durableId="297489995">
+    <w:abstractNumId w:val="92"/>
+  </w:num>
+  <w:num w:numId="79" w16cid:durableId="88282605">
+    <w:abstractNumId w:val="120"/>
+  </w:num>
+  <w:num w:numId="80" w16cid:durableId="2098744228">
+    <w:abstractNumId w:val="81"/>
+  </w:num>
+  <w:num w:numId="81" w16cid:durableId="532613911">
+    <w:abstractNumId w:val="119"/>
+  </w:num>
+  <w:num w:numId="82" w16cid:durableId="673453131">
+    <w:abstractNumId w:val="60"/>
+  </w:num>
+  <w:num w:numId="83" w16cid:durableId="1095326720">
+    <w:abstractNumId w:val="22"/>
+  </w:num>
+  <w:num w:numId="84" w16cid:durableId="1296717853">
+    <w:abstractNumId w:val="28"/>
+  </w:num>
+  <w:num w:numId="85" w16cid:durableId="1741708008">
+    <w:abstractNumId w:val="62"/>
+  </w:num>
+  <w:num w:numId="86" w16cid:durableId="1173302567">
+    <w:abstractNumId w:val="115"/>
+  </w:num>
+  <w:num w:numId="87" w16cid:durableId="199125736">
+    <w:abstractNumId w:val="59"/>
+  </w:num>
+  <w:num w:numId="88" w16cid:durableId="1146581632">
+    <w:abstractNumId w:val="34"/>
+  </w:num>
+  <w:num w:numId="89" w16cid:durableId="907109851">
+    <w:abstractNumId w:val="104"/>
+  </w:num>
+  <w:num w:numId="90" w16cid:durableId="1812626334">
+    <w:abstractNumId w:val="122"/>
+  </w:num>
+  <w:num w:numId="91" w16cid:durableId="2115202858">
+    <w:abstractNumId w:val="67"/>
+  </w:num>
+  <w:num w:numId="92" w16cid:durableId="2040356711">
+    <w:abstractNumId w:val="131"/>
+  </w:num>
+  <w:num w:numId="93" w16cid:durableId="844902662">
+    <w:abstractNumId w:val="49"/>
+  </w:num>
+  <w:num w:numId="94" w16cid:durableId="384450540">
+    <w:abstractNumId w:val="68"/>
+  </w:num>
+  <w:num w:numId="95" w16cid:durableId="1858303116">
+    <w:abstractNumId w:val="72"/>
+  </w:num>
+  <w:num w:numId="96" w16cid:durableId="131364315">
+    <w:abstractNumId w:val="110"/>
+  </w:num>
+  <w:num w:numId="97" w16cid:durableId="1633707736">
+    <w:abstractNumId w:val="35"/>
+  </w:num>
+  <w:num w:numId="98" w16cid:durableId="1134954482">
+    <w:abstractNumId w:val="101"/>
+  </w:num>
+  <w:num w:numId="99" w16cid:durableId="1551843886">
+    <w:abstractNumId w:val="75"/>
+  </w:num>
+  <w:num w:numId="100" w16cid:durableId="101416154">
+    <w:abstractNumId w:val="116"/>
+  </w:num>
+  <w:num w:numId="101" w16cid:durableId="1931351233">
+    <w:abstractNumId w:val="36"/>
+  </w:num>
+  <w:num w:numId="102" w16cid:durableId="1600021841">
+    <w:abstractNumId w:val="30"/>
+  </w:num>
+  <w:num w:numId="103" w16cid:durableId="1377310593">
+    <w:abstractNumId w:val="98"/>
+  </w:num>
+  <w:num w:numId="104" w16cid:durableId="848787292">
+    <w:abstractNumId w:val="23"/>
+  </w:num>
+  <w:num w:numId="105" w16cid:durableId="933904554">
+    <w:abstractNumId w:val="47"/>
+  </w:num>
+  <w:num w:numId="106" w16cid:durableId="1776291709">
+    <w:abstractNumId w:val="19"/>
+  </w:num>
+  <w:num w:numId="107" w16cid:durableId="1957783941">
+    <w:abstractNumId w:val="111"/>
+  </w:num>
+  <w:num w:numId="108" w16cid:durableId="430667587">
+    <w:abstractNumId w:val="5"/>
+  </w:num>
+  <w:num w:numId="109" w16cid:durableId="1156459250">
+    <w:abstractNumId w:val="99"/>
+  </w:num>
+  <w:num w:numId="110" w16cid:durableId="1035272892">
+    <w:abstractNumId w:val="80"/>
+  </w:num>
+  <w:num w:numId="111" w16cid:durableId="145099220">
+    <w:abstractNumId w:val="55"/>
+  </w:num>
+  <w:num w:numId="112" w16cid:durableId="359598648">
+    <w:abstractNumId w:val="12"/>
+  </w:num>
+  <w:num w:numId="113" w16cid:durableId="599752547">
+    <w:abstractNumId w:val="86"/>
+  </w:num>
+  <w:num w:numId="114" w16cid:durableId="1016032429">
+    <w:abstractNumId w:val="7"/>
+  </w:num>
+  <w:num w:numId="115" w16cid:durableId="419567716">
+    <w:abstractNumId w:val="108"/>
+  </w:num>
+  <w:num w:numId="116" w16cid:durableId="1729496129">
+    <w:abstractNumId w:val="103"/>
+  </w:num>
+  <w:num w:numId="117" w16cid:durableId="1326781283">
+    <w:abstractNumId w:val="71"/>
+  </w:num>
+  <w:num w:numId="118" w16cid:durableId="518661721">
+    <w:abstractNumId w:val="69"/>
+  </w:num>
+  <w:num w:numId="119" w16cid:durableId="1762948808">
+    <w:abstractNumId w:val="105"/>
+  </w:num>
+  <w:num w:numId="120" w16cid:durableId="91584684">
+    <w:abstractNumId w:val="132"/>
+  </w:num>
+  <w:num w:numId="121" w16cid:durableId="629289905">
+    <w:abstractNumId w:val="29"/>
+  </w:num>
+  <w:num w:numId="122" w16cid:durableId="110977585">
+    <w:abstractNumId w:val="113"/>
+  </w:num>
+  <w:num w:numId="123" w16cid:durableId="1252860254">
+    <w:abstractNumId w:val="87"/>
+  </w:num>
+  <w:num w:numId="124" w16cid:durableId="800197149">
+    <w:abstractNumId w:val="91"/>
+  </w:num>
+  <w:num w:numId="125" w16cid:durableId="1571888268">
+    <w:abstractNumId w:val="20"/>
+  </w:num>
+  <w:num w:numId="126" w16cid:durableId="290789534">
+    <w:abstractNumId w:val="16"/>
+  </w:num>
+  <w:num w:numId="127" w16cid:durableId="663313722">
+    <w:abstractNumId w:val="46"/>
+  </w:num>
+  <w:num w:numId="128" w16cid:durableId="515269787">
+    <w:abstractNumId w:val="83"/>
+  </w:num>
+  <w:num w:numId="129" w16cid:durableId="8027161">
+    <w:abstractNumId w:val="76"/>
+  </w:num>
+  <w:num w:numId="130" w16cid:durableId="498732174">
+    <w:abstractNumId w:val="109"/>
+  </w:num>
+  <w:num w:numId="131" w16cid:durableId="1075278995">
+    <w:abstractNumId w:val="17"/>
+  </w:num>
+  <w:num w:numId="132" w16cid:durableId="1513496116">
     <w:abstractNumId w:val="94"/>
   </w:num>
-  <w:num w:numId="77" w16cid:durableId="553925930">
-    <w:abstractNumId w:val="7"/>
-  </w:num>
-  <w:num w:numId="78" w16cid:durableId="297489995">
-    <w:abstractNumId w:val="91"/>
-  </w:num>
-  <w:num w:numId="79" w16cid:durableId="88282605">
-    <w:abstractNumId w:val="119"/>
-  </w:num>
-  <w:num w:numId="80" w16cid:durableId="2098744228">
-    <w:abstractNumId w:val="80"/>
-  </w:num>
-  <w:num w:numId="81" w16cid:durableId="532613911">
-    <w:abstractNumId w:val="118"/>
-  </w:num>
-  <w:num w:numId="82" w16cid:durableId="673453131">
-    <w:abstractNumId w:val="59"/>
-  </w:num>
-  <w:num w:numId="83" w16cid:durableId="1095326720">
-    <w:abstractNumId w:val="21"/>
-  </w:num>
-  <w:num w:numId="84" w16cid:durableId="1296717853">
-    <w:abstractNumId w:val="27"/>
-  </w:num>
-  <w:num w:numId="85" w16cid:durableId="1741708008">
-    <w:abstractNumId w:val="61"/>
-  </w:num>
-  <w:num w:numId="86" w16cid:durableId="1173302567">
-    <w:abstractNumId w:val="114"/>
-  </w:num>
-  <w:num w:numId="87" w16cid:durableId="199125736">
-    <w:abstractNumId w:val="58"/>
-  </w:num>
-  <w:num w:numId="88" w16cid:durableId="1146581632">
-    <w:abstractNumId w:val="33"/>
-  </w:num>
-  <w:num w:numId="89" w16cid:durableId="907109851">
-    <w:abstractNumId w:val="103"/>
-  </w:num>
-  <w:num w:numId="90" w16cid:durableId="1812626334">
-    <w:abstractNumId w:val="121"/>
-  </w:num>
-  <w:num w:numId="91" w16cid:durableId="2115202858">
-    <w:abstractNumId w:val="66"/>
-  </w:num>
-  <w:num w:numId="92" w16cid:durableId="2040356711">
-    <w:abstractNumId w:val="130"/>
-  </w:num>
-  <w:num w:numId="93" w16cid:durableId="844902662">
-    <w:abstractNumId w:val="48"/>
-  </w:num>
-  <w:num w:numId="94" w16cid:durableId="384450540">
-    <w:abstractNumId w:val="67"/>
-  </w:num>
-  <w:num w:numId="95" w16cid:durableId="1858303116">
-    <w:abstractNumId w:val="71"/>
-  </w:num>
-  <w:num w:numId="96" w16cid:durableId="131364315">
-    <w:abstractNumId w:val="109"/>
-  </w:num>
-  <w:num w:numId="97" w16cid:durableId="1633707736">
-    <w:abstractNumId w:val="34"/>
-  </w:num>
-  <w:num w:numId="98" w16cid:durableId="1134954482">
-    <w:abstractNumId w:val="100"/>
-  </w:num>
-  <w:num w:numId="99" w16cid:durableId="1551843886">
-    <w:abstractNumId w:val="74"/>
-  </w:num>
-  <w:num w:numId="100" w16cid:durableId="101416154">
-    <w:abstractNumId w:val="115"/>
-  </w:num>
-  <w:num w:numId="101" w16cid:durableId="1931351233">
-    <w:abstractNumId w:val="35"/>
-  </w:num>
-  <w:num w:numId="102" w16cid:durableId="1600021841">
-    <w:abstractNumId w:val="29"/>
-  </w:num>
-  <w:num w:numId="103" w16cid:durableId="1377310593">
-    <w:abstractNumId w:val="97"/>
-  </w:num>
-  <w:num w:numId="104" w16cid:durableId="848787292">
-    <w:abstractNumId w:val="22"/>
-  </w:num>
-  <w:num w:numId="105" w16cid:durableId="933904554">
-    <w:abstractNumId w:val="46"/>
-  </w:num>
-  <w:num w:numId="106" w16cid:durableId="1776291709">
-    <w:abstractNumId w:val="18"/>
-  </w:num>
-  <w:num w:numId="107" w16cid:durableId="1957783941">
-    <w:abstractNumId w:val="110"/>
-  </w:num>
-  <w:num w:numId="108" w16cid:durableId="430667587">
-    <w:abstractNumId w:val="4"/>
-  </w:num>
-  <w:num w:numId="109" w16cid:durableId="1156459250">
-    <w:abstractNumId w:val="98"/>
-  </w:num>
-  <w:num w:numId="110" w16cid:durableId="1035272892">
-    <w:abstractNumId w:val="79"/>
-  </w:num>
-  <w:num w:numId="111" w16cid:durableId="145099220">
-    <w:abstractNumId w:val="54"/>
-  </w:num>
-  <w:num w:numId="112" w16cid:durableId="359598648">
-    <w:abstractNumId w:val="11"/>
-  </w:num>
-  <w:num w:numId="113" w16cid:durableId="599752547">
-    <w:abstractNumId w:val="85"/>
-  </w:num>
-  <w:num w:numId="114" w16cid:durableId="1016032429">
-    <w:abstractNumId w:val="6"/>
-  </w:num>
-  <w:num w:numId="115" w16cid:durableId="419567716">
-    <w:abstractNumId w:val="107"/>
-  </w:num>
-  <w:num w:numId="116" w16cid:durableId="1729496129">
-    <w:abstractNumId w:val="102"/>
-  </w:num>
-  <w:num w:numId="117" w16cid:durableId="1326781283">
-    <w:abstractNumId w:val="70"/>
-  </w:num>
-  <w:num w:numId="118" w16cid:durableId="518661721">
-    <w:abstractNumId w:val="68"/>
-  </w:num>
-  <w:num w:numId="119" w16cid:durableId="1762948808">
-    <w:abstractNumId w:val="104"/>
-  </w:num>
-  <w:num w:numId="120" w16cid:durableId="91584684">
-    <w:abstractNumId w:val="131"/>
-  </w:num>
-  <w:num w:numId="121" w16cid:durableId="629289905">
-    <w:abstractNumId w:val="28"/>
-  </w:num>
-  <w:num w:numId="122" w16cid:durableId="110977585">
-    <w:abstractNumId w:val="112"/>
-  </w:num>
-  <w:num w:numId="123" w16cid:durableId="1252860254">
-    <w:abstractNumId w:val="86"/>
-  </w:num>
-  <w:num w:numId="124" w16cid:durableId="800197149">
-    <w:abstractNumId w:val="90"/>
-  </w:num>
-  <w:num w:numId="125" w16cid:durableId="1571888268">
-    <w:abstractNumId w:val="19"/>
-  </w:num>
-  <w:num w:numId="126" w16cid:durableId="290789534">
-    <w:abstractNumId w:val="15"/>
-  </w:num>
-  <w:num w:numId="127" w16cid:durableId="663313722">
-    <w:abstractNumId w:val="45"/>
-  </w:num>
-  <w:num w:numId="128" w16cid:durableId="515269787">
-    <w:abstractNumId w:val="82"/>
-  </w:num>
-  <w:num w:numId="129" w16cid:durableId="8027161">
-    <w:abstractNumId w:val="75"/>
-  </w:num>
-  <w:num w:numId="130" w16cid:durableId="498732174">
-    <w:abstractNumId w:val="108"/>
-  </w:num>
-  <w:num w:numId="131" w16cid:durableId="1075278995">
-    <w:abstractNumId w:val="16"/>
-  </w:num>
-  <w:num w:numId="132" w16cid:durableId="1513496116">
-    <w:abstractNumId w:val="93"/>
-  </w:num>
   <w:num w:numId="133" w16cid:durableId="742677790">
-    <w:abstractNumId w:val="24"/>
+    <w:abstractNumId w:val="25"/>
   </w:num>
   <w:num w:numId="134" w16cid:durableId="1067537797">
-    <w:abstractNumId w:val="13"/>
+    <w:abstractNumId w:val="14"/>
+  </w:num>
+  <w:num w:numId="135" w16cid:durableId="1542933316">
+    <w:abstractNumId w:val="4"/>
   </w:num>
   <w:numIdMacAtCleanup w:val="64"/>
 </w:numbering>
@@ -17588,6 +16673,59 @@
 </file>
 
 <file path=customXml/item1.xml><?xml version="1.0" encoding="utf-8"?>
+<p:properties xmlns:p="http://schemas.microsoft.com/office/2006/metadata/properties" xmlns:xsi="http://www.w3.org/2001/XMLSchema-instance" xmlns:pc="http://schemas.microsoft.com/office/infopath/2007/PartnerControls">
+  <documentManagement>
+    <_ip_UnifiedCompliancePolicyUIAction xmlns="http://schemas.microsoft.com/sharepoint/v3" xsi:nil="true"/>
+    <Info xmlns="16399201-8c70-4094-bedf-0e0052933be2" xsi:nil="true"/>
+    <Client xmlns="16399201-8c70-4094-bedf-0e0052933be2" xsi:nil="true"/>
+    <Co_x002d_Training xmlns="16399201-8c70-4094-bedf-0e0052933be2">false</Co_x002d_Training>
+    <Modern_x0020_Experience xmlns="16399201-8c70-4094-bedf-0e0052933be2">false</Modern_x0020_Experience>
+    <lcf76f155ced4ddcb4097134ff3c332f xmlns="16399201-8c70-4094-bedf-0e0052933be2">
+      <Terms xmlns="http://schemas.microsoft.com/office/infopath/2007/PartnerControls"/>
+    </lcf76f155ced4ddcb4097134ff3c332f>
+    <Flag xmlns="16399201-8c70-4094-bedf-0e0052933be2">false</Flag>
+    <Status xmlns="16399201-8c70-4094-bedf-0e0052933be2" xsi:nil="true"/>
+    <_ip_UnifiedCompliancePolicyProperties xmlns="http://schemas.microsoft.com/sharepoint/v3" xsi:nil="true"/>
+    <Details xmlns="16399201-8c70-4094-bedf-0e0052933be2" xsi:nil="true"/>
+    <BatchID xmlns="16399201-8c70-4094-bedf-0e0052933be2" xsi:nil="true"/>
+    <StartDate xmlns="16399201-8c70-4094-bedf-0e0052933be2" xsi:nil="true"/>
+    <Trainer xmlns="16399201-8c70-4094-bedf-0e0052933be2">
+      <UserInfo>
+        <DisplayName/>
+        <AccountId xsi:nil="true"/>
+        <AccountType/>
+      </UserInfo>
+    </Trainer>
+    <OpsAdmin xmlns="16399201-8c70-4094-bedf-0e0052933be2">
+      <UserInfo>
+        <DisplayName/>
+        <AccountId xsi:nil="true"/>
+        <AccountType/>
+      </UserInfo>
+    </OpsAdmin>
+    <TaxCatchAll xmlns="c1d1d668-1a17-41cc-8e51-02c957e8f86c" xsi:nil="true"/>
+    <Manager xmlns="16399201-8c70-4094-bedf-0e0052933be2" xsi:nil="true"/>
+    <SharedWithUsers xmlns="c1d1d668-1a17-41cc-8e51-02c957e8f86c">
+      <UserInfo>
+        <DisplayName>Esakki Perumal</DisplayName>
+        <AccountId>75</AccountId>
+        <AccountType/>
+      </UserInfo>
+    </SharedWithUsers>
+  </documentManagement>
+</p:properties>
+</file>
+
+<file path=customXml/item2.xml><?xml version="1.0" encoding="utf-8"?>
+<?mso-contentType ?>
+<FormTemplates xmlns="http://schemas.microsoft.com/sharepoint/v3/contenttype/forms">
+  <Display>DocumentLibraryForm</Display>
+  <Edit>DocumentLibraryForm</Edit>
+  <New>DocumentLibraryForm</New>
+</FormTemplates>
+</file>
+
+<file path=customXml/item3.xml><?xml version="1.0" encoding="utf-8"?>
 <ct:contentTypeSchema xmlns:ct="http://schemas.microsoft.com/office/2006/metadata/contentType" xmlns:ma="http://schemas.microsoft.com/office/2006/metadata/properties/metaAttributes" ct:_="" ma:_="" ma:contentTypeName="Document" ma:contentTypeID="0x0101008BD2F010722D7D4D902378845F41F1B2" ma:contentTypeVersion="33" ma:contentTypeDescription="Create a new document." ma:contentTypeScope="" ma:versionID="a9d78f1467f25be290647f8ca6777cca">
   <xsd:schema xmlns:xsd="http://www.w3.org/2001/XMLSchema" xmlns:xs="http://www.w3.org/2001/XMLSchema" xmlns:p="http://schemas.microsoft.com/office/2006/metadata/properties" xmlns:ns1="http://schemas.microsoft.com/sharepoint/v3" xmlns:ns2="16399201-8c70-4094-bedf-0e0052933be2" xmlns:ns3="c1d1d668-1a17-41cc-8e51-02c957e8f86c" targetNamespace="http://schemas.microsoft.com/office/2006/metadata/properties" ma:root="true" ma:fieldsID="b598b5d75445aa0a13185317edbb8a86" ns1:_="" ns2:_="" ns3:_="">
     <xsd:import namespace="http://schemas.microsoft.com/sharepoint/v3"/>
@@ -17974,64 +17112,31 @@
 </ct:contentTypeSchema>
 </file>
 
-<file path=customXml/item2.xml><?xml version="1.0" encoding="utf-8"?>
-<?mso-contentType ?>
-<FormTemplates xmlns="http://schemas.microsoft.com/sharepoint/v3/contenttype/forms">
-  <Display>DocumentLibraryForm</Display>
-  <Edit>DocumentLibraryForm</Edit>
-  <New>DocumentLibraryForm</New>
-</FormTemplates>
-</file>
-
-<file path=customXml/item3.xml><?xml version="1.0" encoding="utf-8"?>
-<p:properties xmlns:p="http://schemas.microsoft.com/office/2006/metadata/properties" xmlns:xsi="http://www.w3.org/2001/XMLSchema-instance" xmlns:pc="http://schemas.microsoft.com/office/infopath/2007/PartnerControls">
-  <documentManagement>
-    <_ip_UnifiedCompliancePolicyUIAction xmlns="http://schemas.microsoft.com/sharepoint/v3" xsi:nil="true"/>
-    <Info xmlns="16399201-8c70-4094-bedf-0e0052933be2" xsi:nil="true"/>
-    <Client xmlns="16399201-8c70-4094-bedf-0e0052933be2" xsi:nil="true"/>
-    <Co_x002d_Training xmlns="16399201-8c70-4094-bedf-0e0052933be2">false</Co_x002d_Training>
-    <Modern_x0020_Experience xmlns="16399201-8c70-4094-bedf-0e0052933be2">false</Modern_x0020_Experience>
-    <lcf76f155ced4ddcb4097134ff3c332f xmlns="16399201-8c70-4094-bedf-0e0052933be2">
-      <Terms xmlns="http://schemas.microsoft.com/office/infopath/2007/PartnerControls"/>
-    </lcf76f155ced4ddcb4097134ff3c332f>
-    <Flag xmlns="16399201-8c70-4094-bedf-0e0052933be2">false</Flag>
-    <Status xmlns="16399201-8c70-4094-bedf-0e0052933be2" xsi:nil="true"/>
-    <_ip_UnifiedCompliancePolicyProperties xmlns="http://schemas.microsoft.com/sharepoint/v3" xsi:nil="true"/>
-    <Details xmlns="16399201-8c70-4094-bedf-0e0052933be2" xsi:nil="true"/>
-    <BatchID xmlns="16399201-8c70-4094-bedf-0e0052933be2" xsi:nil="true"/>
-    <StartDate xmlns="16399201-8c70-4094-bedf-0e0052933be2" xsi:nil="true"/>
-    <Trainer xmlns="16399201-8c70-4094-bedf-0e0052933be2">
-      <UserInfo>
-        <DisplayName/>
-        <AccountId xsi:nil="true"/>
-        <AccountType/>
-      </UserInfo>
-    </Trainer>
-    <OpsAdmin xmlns="16399201-8c70-4094-bedf-0e0052933be2">
-      <UserInfo>
-        <DisplayName/>
-        <AccountId xsi:nil="true"/>
-        <AccountType/>
-      </UserInfo>
-    </OpsAdmin>
-    <TaxCatchAll xmlns="c1d1d668-1a17-41cc-8e51-02c957e8f86c" xsi:nil="true"/>
-    <Manager xmlns="16399201-8c70-4094-bedf-0e0052933be2" xsi:nil="true"/>
-    <SharedWithUsers xmlns="c1d1d668-1a17-41cc-8e51-02c957e8f86c">
-      <UserInfo>
-        <DisplayName>Esakki Perumal</DisplayName>
-        <AccountId>75</AccountId>
-        <AccountType/>
-      </UserInfo>
-    </SharedWithUsers>
-  </documentManagement>
-</p:properties>
-</file>
-
 <file path=customXml/item4.xml><?xml version="1.0" encoding="utf-8"?>
 <b:Sources xmlns:b="http://schemas.openxmlformats.org/officeDocument/2006/bibliography" xmlns="http://schemas.openxmlformats.org/officeDocument/2006/bibliography" SelectedStyle="\APASixthEditionOfficeOnline.xsl" StyleName="APA" Version="6"/>
 </file>
 
 <file path=customXml/itemProps1.xml><?xml version="1.0" encoding="utf-8"?>
+<ds:datastoreItem xmlns:ds="http://schemas.openxmlformats.org/officeDocument/2006/customXml" ds:itemID="{B3BCD2AA-2DF7-4D60-9CD5-A7ABC6913EDC}">
+  <ds:schemaRefs>
+    <ds:schemaRef ds:uri="http://schemas.microsoft.com/office/2006/metadata/properties"/>
+    <ds:schemaRef ds:uri="http://schemas.microsoft.com/office/infopath/2007/PartnerControls"/>
+    <ds:schemaRef ds:uri="http://schemas.microsoft.com/sharepoint/v3"/>
+    <ds:schemaRef ds:uri="16399201-8c70-4094-bedf-0e0052933be2"/>
+    <ds:schemaRef ds:uri="c1d1d668-1a17-41cc-8e51-02c957e8f86c"/>
+  </ds:schemaRefs>
+</ds:datastoreItem>
+</file>
+
+<file path=customXml/itemProps2.xml><?xml version="1.0" encoding="utf-8"?>
+<ds:datastoreItem xmlns:ds="http://schemas.openxmlformats.org/officeDocument/2006/customXml" ds:itemID="{0CB7CBC5-4AF3-4C4F-B5AE-163BBE3D9456}">
+  <ds:schemaRefs>
+    <ds:schemaRef ds:uri="http://schemas.microsoft.com/sharepoint/v3/contenttype/forms"/>
+  </ds:schemaRefs>
+</ds:datastoreItem>
+</file>
+
+<file path=customXml/itemProps3.xml><?xml version="1.0" encoding="utf-8"?>
 <ds:datastoreItem xmlns:ds="http://schemas.openxmlformats.org/officeDocument/2006/customXml" ds:itemID="{3B8DA4B0-A3AD-43F4-8F40-8F7FB7C7DE79}">
   <ds:schemaRefs>
     <ds:schemaRef ds:uri="http://schemas.microsoft.com/office/2006/metadata/contentType"/>
@@ -18051,32 +17156,6 @@
 </ds:datastoreItem>
 </file>
 
-<file path=customXml/itemProps2.xml><?xml version="1.0" encoding="utf-8"?>
-<ds:datastoreItem xmlns:ds="http://schemas.openxmlformats.org/officeDocument/2006/customXml" ds:itemID="{0CB7CBC5-4AF3-4C4F-B5AE-163BBE3D9456}">
-  <ds:schemaRefs>
-    <ds:schemaRef ds:uri="http://schemas.microsoft.com/sharepoint/v3/contenttype/forms"/>
-  </ds:schemaRefs>
-</ds:datastoreItem>
-</file>
-
-<file path=customXml/itemProps3.xml><?xml version="1.0" encoding="utf-8"?>
-<ds:datastoreItem xmlns:ds="http://schemas.openxmlformats.org/officeDocument/2006/customXml" ds:itemID="{B3BCD2AA-2DF7-4D60-9CD5-A7ABC6913EDC}">
-  <ds:schemaRefs>
-    <ds:schemaRef ds:uri="c1d1d668-1a17-41cc-8e51-02c957e8f86c"/>
-    <ds:schemaRef ds:uri="http://schemas.openxmlformats.org/package/2006/metadata/core-properties"/>
-    <ds:schemaRef ds:uri="http://schemas.microsoft.com/office/infopath/2007/PartnerControls"/>
-    <ds:schemaRef ds:uri="http://purl.org/dc/terms/"/>
-    <ds:schemaRef ds:uri="http://purl.org/dc/dcmitype/"/>
-    <ds:schemaRef ds:uri="http://schemas.microsoft.com/office/2006/documentManagement/types"/>
-    <ds:schemaRef ds:uri="http://schemas.microsoft.com/office/2006/metadata/properties"/>
-    <ds:schemaRef ds:uri="http://www.w3.org/XML/1998/namespace"/>
-    <ds:schemaRef ds:uri="16399201-8c70-4094-bedf-0e0052933be2"/>
-    <ds:schemaRef ds:uri="http://schemas.microsoft.com/sharepoint/v3"/>
-    <ds:schemaRef ds:uri="http://purl.org/dc/elements/1.1/"/>
-  </ds:schemaRefs>
-</ds:datastoreItem>
-</file>
-
 <file path=customXml/itemProps4.xml><?xml version="1.0" encoding="utf-8"?>
 <ds:datastoreItem xmlns:ds="http://schemas.openxmlformats.org/officeDocument/2006/customXml" ds:itemID="{79BCD461-71B5-41EB-B0D9-F2294A89FD16}">
   <ds:schemaRefs>

</xml_diff>